<commit_message>
Week 1 fix, Add week 2
</commit_message>
<xml_diff>
--- a/Term Project/Milestone1_AbedTabbalat.docx
+++ b/Term Project/Milestone1_AbedTabbalat.docx
@@ -352,16 +352,7 @@
           <w:sz w:val="24"/>
           <w:szCs w:val="24"/>
         </w:rPr>
-        <w:t>Identify another project (group or individual) to perform your Milestone 2 Peer Review</w:t>
-      </w:r>
-      <w:r>
-        <w:rPr>
-          <w:b/>
-          <w:bCs/>
-          <w:sz w:val="24"/>
-          <w:szCs w:val="24"/>
-        </w:rPr>
-        <w:t>:</w:t>
+        <w:t>Identify another project (group or individual) to perform your Milestone 2 Peer Review:</w:t>
       </w:r>
     </w:p>
     <w:p>
@@ -379,8 +370,2644 @@
     </w:p>
     <w:p>
       <w:pPr>
-        <w:pStyle w:val="ListParagraph"/>
+        <w:spacing w:line="480" w:lineRule="auto"/>
+        <w:rPr>
+          <w:u w:val="single"/>
+        </w:rPr>
       </w:pPr>
+      <w:r>
+        <w:rPr>
+          <w:u w:val="single"/>
+        </w:rPr>
+        <w:t xml:space="preserve">Below is the table showing the </w:t>
+      </w:r>
+      <w:r>
+        <w:rPr>
+          <w:u w:val="single"/>
+        </w:rPr>
+        <w:t>schedule I am planning to tackle:</w:t>
+      </w:r>
+    </w:p>
+    <w:tbl>
+      <w:tblPr>
+        <w:tblStyle w:val="GridTable3-Accent3"/>
+        <w:tblW w:w="9985" w:type="dxa"/>
+        <w:jc w:val="center"/>
+        <w:tblLayout w:type="fixed"/>
+        <w:tblLook w:val="04A0" w:firstRow="1" w:lastRow="0" w:firstColumn="1" w:lastColumn="0" w:noHBand="0" w:noVBand="1"/>
+      </w:tblPr>
+      <w:tblGrid>
+        <w:gridCol w:w="895"/>
+        <w:gridCol w:w="1350"/>
+        <w:gridCol w:w="3060"/>
+        <w:gridCol w:w="720"/>
+        <w:gridCol w:w="630"/>
+        <w:gridCol w:w="720"/>
+        <w:gridCol w:w="630"/>
+        <w:gridCol w:w="630"/>
+        <w:gridCol w:w="630"/>
+        <w:gridCol w:w="720"/>
+      </w:tblGrid>
+      <w:tr>
+        <w:trPr>
+          <w:cnfStyle w:val="100000000000" w:firstRow="1" w:lastRow="0" w:firstColumn="0" w:lastColumn="0" w:oddVBand="0" w:evenVBand="0" w:oddHBand="0" w:evenHBand="0" w:firstRowFirstColumn="0" w:firstRowLastColumn="0" w:lastRowFirstColumn="0" w:lastRowLastColumn="0"/>
+          <w:jc w:val="center"/>
+        </w:trPr>
+        <w:tc>
+          <w:tcPr>
+            <w:cnfStyle w:val="001000000100" w:firstRow="0" w:lastRow="0" w:firstColumn="1" w:lastColumn="0" w:oddVBand="0" w:evenVBand="0" w:oddHBand="0" w:evenHBand="0" w:firstRowFirstColumn="1" w:firstRowLastColumn="0" w:lastRowFirstColumn="0" w:lastRowLastColumn="0"/>
+            <w:tcW w:w="895" w:type="dxa"/>
+          </w:tcPr>
+          <w:p>
+            <w:pPr>
+              <w:spacing w:line="480" w:lineRule="auto"/>
+            </w:pPr>
+            <w:r>
+              <w:t>Week</w:t>
+            </w:r>
+          </w:p>
+        </w:tc>
+        <w:tc>
+          <w:tcPr>
+            <w:tcW w:w="1350" w:type="dxa"/>
+          </w:tcPr>
+          <w:p>
+            <w:pPr>
+              <w:spacing w:line="480" w:lineRule="auto"/>
+              <w:cnfStyle w:val="100000000000" w:firstRow="1" w:lastRow="0" w:firstColumn="0" w:lastColumn="0" w:oddVBand="0" w:evenVBand="0" w:oddHBand="0" w:evenHBand="0" w:firstRowFirstColumn="0" w:firstRowLastColumn="0" w:lastRowFirstColumn="0" w:lastRowLastColumn="0"/>
+            </w:pPr>
+            <w:r>
+              <w:t>Milestone</w:t>
+            </w:r>
+          </w:p>
+        </w:tc>
+        <w:tc>
+          <w:tcPr>
+            <w:tcW w:w="3060" w:type="dxa"/>
+          </w:tcPr>
+          <w:p>
+            <w:pPr>
+              <w:spacing w:line="480" w:lineRule="auto"/>
+              <w:cnfStyle w:val="100000000000" w:firstRow="1" w:lastRow="0" w:firstColumn="0" w:lastColumn="0" w:oddVBand="0" w:evenVBand="0" w:oddHBand="0" w:evenHBand="0" w:firstRowFirstColumn="0" w:firstRowLastColumn="0" w:lastRowFirstColumn="0" w:lastRowLastColumn="0"/>
+            </w:pPr>
+            <w:r>
+              <w:t>Task</w:t>
+            </w:r>
+          </w:p>
+        </w:tc>
+        <w:tc>
+          <w:tcPr>
+            <w:tcW w:w="720" w:type="dxa"/>
+          </w:tcPr>
+          <w:p>
+            <w:pPr>
+              <w:spacing w:line="480" w:lineRule="auto"/>
+              <w:cnfStyle w:val="100000000000" w:firstRow="1" w:lastRow="0" w:firstColumn="0" w:lastColumn="0" w:oddVBand="0" w:evenVBand="0" w:oddHBand="0" w:evenHBand="0" w:firstRowFirstColumn="0" w:firstRowLastColumn="0" w:lastRowFirstColumn="0" w:lastRowLastColumn="0"/>
+            </w:pPr>
+            <w:r>
+              <w:t>MON</w:t>
+            </w:r>
+          </w:p>
+        </w:tc>
+        <w:tc>
+          <w:tcPr>
+            <w:tcW w:w="630" w:type="dxa"/>
+          </w:tcPr>
+          <w:p>
+            <w:pPr>
+              <w:spacing w:line="480" w:lineRule="auto"/>
+              <w:cnfStyle w:val="100000000000" w:firstRow="1" w:lastRow="0" w:firstColumn="0" w:lastColumn="0" w:oddVBand="0" w:evenVBand="0" w:oddHBand="0" w:evenHBand="0" w:firstRowFirstColumn="0" w:firstRowLastColumn="0" w:lastRowFirstColumn="0" w:lastRowLastColumn="0"/>
+            </w:pPr>
+            <w:r>
+              <w:t>TUE</w:t>
+            </w:r>
+          </w:p>
+        </w:tc>
+        <w:tc>
+          <w:tcPr>
+            <w:tcW w:w="720" w:type="dxa"/>
+          </w:tcPr>
+          <w:p>
+            <w:pPr>
+              <w:spacing w:line="480" w:lineRule="auto"/>
+              <w:cnfStyle w:val="100000000000" w:firstRow="1" w:lastRow="0" w:firstColumn="0" w:lastColumn="0" w:oddVBand="0" w:evenVBand="0" w:oddHBand="0" w:evenHBand="0" w:firstRowFirstColumn="0" w:firstRowLastColumn="0" w:lastRowFirstColumn="0" w:lastRowLastColumn="0"/>
+            </w:pPr>
+            <w:r>
+              <w:t>WED</w:t>
+            </w:r>
+          </w:p>
+        </w:tc>
+        <w:tc>
+          <w:tcPr>
+            <w:tcW w:w="630" w:type="dxa"/>
+          </w:tcPr>
+          <w:p>
+            <w:pPr>
+              <w:spacing w:line="480" w:lineRule="auto"/>
+              <w:cnfStyle w:val="100000000000" w:firstRow="1" w:lastRow="0" w:firstColumn="0" w:lastColumn="0" w:oddVBand="0" w:evenVBand="0" w:oddHBand="0" w:evenHBand="0" w:firstRowFirstColumn="0" w:firstRowLastColumn="0" w:lastRowFirstColumn="0" w:lastRowLastColumn="0"/>
+            </w:pPr>
+            <w:r>
+              <w:t>THU</w:t>
+            </w:r>
+          </w:p>
+        </w:tc>
+        <w:tc>
+          <w:tcPr>
+            <w:tcW w:w="630" w:type="dxa"/>
+          </w:tcPr>
+          <w:p>
+            <w:pPr>
+              <w:spacing w:line="480" w:lineRule="auto"/>
+              <w:cnfStyle w:val="100000000000" w:firstRow="1" w:lastRow="0" w:firstColumn="0" w:lastColumn="0" w:oddVBand="0" w:evenVBand="0" w:oddHBand="0" w:evenHBand="0" w:firstRowFirstColumn="0" w:firstRowLastColumn="0" w:lastRowFirstColumn="0" w:lastRowLastColumn="0"/>
+            </w:pPr>
+            <w:r>
+              <w:t>FRI</w:t>
+            </w:r>
+          </w:p>
+        </w:tc>
+        <w:tc>
+          <w:tcPr>
+            <w:tcW w:w="630" w:type="dxa"/>
+          </w:tcPr>
+          <w:p>
+            <w:pPr>
+              <w:spacing w:line="480" w:lineRule="auto"/>
+              <w:cnfStyle w:val="100000000000" w:firstRow="1" w:lastRow="0" w:firstColumn="0" w:lastColumn="0" w:oddVBand="0" w:evenVBand="0" w:oddHBand="0" w:evenHBand="0" w:firstRowFirstColumn="0" w:firstRowLastColumn="0" w:lastRowFirstColumn="0" w:lastRowLastColumn="0"/>
+            </w:pPr>
+            <w:r>
+              <w:t>SAT</w:t>
+            </w:r>
+          </w:p>
+        </w:tc>
+        <w:tc>
+          <w:tcPr>
+            <w:tcW w:w="720" w:type="dxa"/>
+          </w:tcPr>
+          <w:p>
+            <w:pPr>
+              <w:spacing w:line="480" w:lineRule="auto"/>
+              <w:cnfStyle w:val="100000000000" w:firstRow="1" w:lastRow="0" w:firstColumn="0" w:lastColumn="0" w:oddVBand="0" w:evenVBand="0" w:oddHBand="0" w:evenHBand="0" w:firstRowFirstColumn="0" w:firstRowLastColumn="0" w:lastRowFirstColumn="0" w:lastRowLastColumn="0"/>
+            </w:pPr>
+            <w:r>
+              <w:t>SUN</w:t>
+            </w:r>
+          </w:p>
+        </w:tc>
+      </w:tr>
+      <w:tr>
+        <w:trPr>
+          <w:cnfStyle w:val="000000100000" w:firstRow="0" w:lastRow="0" w:firstColumn="0" w:lastColumn="0" w:oddVBand="0" w:evenVBand="0" w:oddHBand="1" w:evenHBand="0" w:firstRowFirstColumn="0" w:firstRowLastColumn="0" w:lastRowFirstColumn="0" w:lastRowLastColumn="0"/>
+          <w:jc w:val="center"/>
+        </w:trPr>
+        <w:tc>
+          <w:tcPr>
+            <w:cnfStyle w:val="001000000000" w:firstRow="0" w:lastRow="0" w:firstColumn="1" w:lastColumn="0" w:oddVBand="0" w:evenVBand="0" w:oddHBand="0" w:evenHBand="0" w:firstRowFirstColumn="0" w:firstRowLastColumn="0" w:lastRowFirstColumn="0" w:lastRowLastColumn="0"/>
+            <w:tcW w:w="895" w:type="dxa"/>
+          </w:tcPr>
+          <w:p>
+            <w:pPr>
+              <w:spacing w:line="480" w:lineRule="auto"/>
+              <w:jc w:val="center"/>
+              <w:rPr>
+                <w:i w:val="0"/>
+                <w:iCs w:val="0"/>
+              </w:rPr>
+            </w:pPr>
+            <w:r>
+              <w:t>1</w:t>
+            </w:r>
+          </w:p>
+        </w:tc>
+        <w:tc>
+          <w:tcPr>
+            <w:tcW w:w="1350" w:type="dxa"/>
+          </w:tcPr>
+          <w:p>
+            <w:pPr>
+              <w:spacing w:line="480" w:lineRule="auto"/>
+              <w:jc w:val="center"/>
+              <w:cnfStyle w:val="000000100000" w:firstRow="0" w:lastRow="0" w:firstColumn="0" w:lastColumn="0" w:oddVBand="0" w:evenVBand="0" w:oddHBand="1" w:evenHBand="0" w:firstRowFirstColumn="0" w:firstRowLastColumn="0" w:lastRowFirstColumn="0" w:lastRowLastColumn="0"/>
+            </w:pPr>
+            <w:r>
+              <w:t>1</w:t>
+            </w:r>
+          </w:p>
+        </w:tc>
+        <w:tc>
+          <w:tcPr>
+            <w:tcW w:w="3060" w:type="dxa"/>
+          </w:tcPr>
+          <w:p>
+            <w:pPr>
+              <w:spacing w:line="480" w:lineRule="auto"/>
+              <w:cnfStyle w:val="000000100000" w:firstRow="0" w:lastRow="0" w:firstColumn="0" w:lastColumn="0" w:oddVBand="0" w:evenVBand="0" w:oddHBand="1" w:evenHBand="0" w:firstRowFirstColumn="0" w:firstRowLastColumn="0" w:lastRowFirstColumn="0" w:lastRowLastColumn="0"/>
+            </w:pPr>
+            <w:r>
+              <w:t>Project Plan</w:t>
+            </w:r>
+          </w:p>
+        </w:tc>
+        <w:tc>
+          <w:tcPr>
+            <w:tcW w:w="720" w:type="dxa"/>
+          </w:tcPr>
+          <w:p>
+            <w:pPr>
+              <w:spacing w:line="480" w:lineRule="auto"/>
+              <w:jc w:val="center"/>
+              <w:cnfStyle w:val="000000100000" w:firstRow="0" w:lastRow="0" w:firstColumn="0" w:lastColumn="0" w:oddVBand="0" w:evenVBand="0" w:oddHBand="1" w:evenHBand="0" w:firstRowFirstColumn="0" w:firstRowLastColumn="0" w:lastRowFirstColumn="0" w:lastRowLastColumn="0"/>
+            </w:pPr>
+          </w:p>
+        </w:tc>
+        <w:tc>
+          <w:tcPr>
+            <w:tcW w:w="630" w:type="dxa"/>
+          </w:tcPr>
+          <w:p>
+            <w:pPr>
+              <w:spacing w:line="480" w:lineRule="auto"/>
+              <w:jc w:val="center"/>
+              <w:cnfStyle w:val="000000100000" w:firstRow="0" w:lastRow="0" w:firstColumn="0" w:lastColumn="0" w:oddVBand="0" w:evenVBand="0" w:oddHBand="1" w:evenHBand="0" w:firstRowFirstColumn="0" w:firstRowLastColumn="0" w:lastRowFirstColumn="0" w:lastRowLastColumn="0"/>
+            </w:pPr>
+          </w:p>
+        </w:tc>
+        <w:tc>
+          <w:tcPr>
+            <w:tcW w:w="720" w:type="dxa"/>
+          </w:tcPr>
+          <w:p>
+            <w:pPr>
+              <w:spacing w:line="480" w:lineRule="auto"/>
+              <w:jc w:val="center"/>
+              <w:cnfStyle w:val="000000100000" w:firstRow="0" w:lastRow="0" w:firstColumn="0" w:lastColumn="0" w:oddVBand="0" w:evenVBand="0" w:oddHBand="1" w:evenHBand="0" w:firstRowFirstColumn="0" w:firstRowLastColumn="0" w:lastRowFirstColumn="0" w:lastRowLastColumn="0"/>
+            </w:pPr>
+          </w:p>
+        </w:tc>
+        <w:tc>
+          <w:tcPr>
+            <w:tcW w:w="630" w:type="dxa"/>
+          </w:tcPr>
+          <w:p>
+            <w:pPr>
+              <w:spacing w:line="480" w:lineRule="auto"/>
+              <w:jc w:val="center"/>
+              <w:cnfStyle w:val="000000100000" w:firstRow="0" w:lastRow="0" w:firstColumn="0" w:lastColumn="0" w:oddVBand="0" w:evenVBand="0" w:oddHBand="1" w:evenHBand="0" w:firstRowFirstColumn="0" w:firstRowLastColumn="0" w:lastRowFirstColumn="0" w:lastRowLastColumn="0"/>
+            </w:pPr>
+            <w:r>
+              <w:t>X</w:t>
+            </w:r>
+          </w:p>
+        </w:tc>
+        <w:tc>
+          <w:tcPr>
+            <w:tcW w:w="630" w:type="dxa"/>
+          </w:tcPr>
+          <w:p>
+            <w:pPr>
+              <w:spacing w:line="480" w:lineRule="auto"/>
+              <w:jc w:val="center"/>
+              <w:cnfStyle w:val="000000100000" w:firstRow="0" w:lastRow="0" w:firstColumn="0" w:lastColumn="0" w:oddVBand="0" w:evenVBand="0" w:oddHBand="1" w:evenHBand="0" w:firstRowFirstColumn="0" w:firstRowLastColumn="0" w:lastRowFirstColumn="0" w:lastRowLastColumn="0"/>
+            </w:pPr>
+            <w:r>
+              <w:t>X</w:t>
+            </w:r>
+          </w:p>
+        </w:tc>
+        <w:tc>
+          <w:tcPr>
+            <w:tcW w:w="630" w:type="dxa"/>
+          </w:tcPr>
+          <w:p>
+            <w:pPr>
+              <w:spacing w:line="480" w:lineRule="auto"/>
+              <w:jc w:val="center"/>
+              <w:cnfStyle w:val="000000100000" w:firstRow="0" w:lastRow="0" w:firstColumn="0" w:lastColumn="0" w:oddVBand="0" w:evenVBand="0" w:oddHBand="1" w:evenHBand="0" w:firstRowFirstColumn="0" w:firstRowLastColumn="0" w:lastRowFirstColumn="0" w:lastRowLastColumn="0"/>
+            </w:pPr>
+            <w:r>
+              <w:t>X</w:t>
+            </w:r>
+          </w:p>
+        </w:tc>
+        <w:tc>
+          <w:tcPr>
+            <w:tcW w:w="720" w:type="dxa"/>
+          </w:tcPr>
+          <w:p>
+            <w:pPr>
+              <w:spacing w:line="480" w:lineRule="auto"/>
+              <w:jc w:val="center"/>
+              <w:cnfStyle w:val="000000100000" w:firstRow="0" w:lastRow="0" w:firstColumn="0" w:lastColumn="0" w:oddVBand="0" w:evenVBand="0" w:oddHBand="1" w:evenHBand="0" w:firstRowFirstColumn="0" w:firstRowLastColumn="0" w:lastRowFirstColumn="0" w:lastRowLastColumn="0"/>
+            </w:pPr>
+          </w:p>
+        </w:tc>
+      </w:tr>
+      <w:tr>
+        <w:trPr>
+          <w:jc w:val="center"/>
+        </w:trPr>
+        <w:tc>
+          <w:tcPr>
+            <w:cnfStyle w:val="001000000000" w:firstRow="0" w:lastRow="0" w:firstColumn="1" w:lastColumn="0" w:oddVBand="0" w:evenVBand="0" w:oddHBand="0" w:evenHBand="0" w:firstRowFirstColumn="0" w:firstRowLastColumn="0" w:lastRowFirstColumn="0" w:lastRowLastColumn="0"/>
+            <w:tcW w:w="895" w:type="dxa"/>
+          </w:tcPr>
+          <w:p>
+            <w:pPr>
+              <w:spacing w:line="480" w:lineRule="auto"/>
+              <w:jc w:val="center"/>
+            </w:pPr>
+            <w:r>
+              <w:t>1</w:t>
+            </w:r>
+          </w:p>
+        </w:tc>
+        <w:tc>
+          <w:tcPr>
+            <w:tcW w:w="1350" w:type="dxa"/>
+          </w:tcPr>
+          <w:p>
+            <w:pPr>
+              <w:spacing w:line="480" w:lineRule="auto"/>
+              <w:jc w:val="center"/>
+              <w:cnfStyle w:val="000000000000" w:firstRow="0" w:lastRow="0" w:firstColumn="0" w:lastColumn="0" w:oddVBand="0" w:evenVBand="0" w:oddHBand="0" w:evenHBand="0" w:firstRowFirstColumn="0" w:firstRowLastColumn="0" w:lastRowFirstColumn="0" w:lastRowLastColumn="0"/>
+            </w:pPr>
+            <w:r>
+              <w:t>1</w:t>
+            </w:r>
+          </w:p>
+        </w:tc>
+        <w:tc>
+          <w:tcPr>
+            <w:tcW w:w="3060" w:type="dxa"/>
+          </w:tcPr>
+          <w:p>
+            <w:pPr>
+              <w:spacing w:line="480" w:lineRule="auto"/>
+              <w:cnfStyle w:val="000000000000" w:firstRow="0" w:lastRow="0" w:firstColumn="0" w:lastColumn="0" w:oddVBand="0" w:evenVBand="0" w:oddHBand="0" w:evenHBand="0" w:firstRowFirstColumn="0" w:firstRowLastColumn="0" w:lastRowFirstColumn="0" w:lastRowLastColumn="0"/>
+            </w:pPr>
+            <w:r>
+              <w:t>Teams</w:t>
+            </w:r>
+            <w:r>
+              <w:t xml:space="preserve"> folder</w:t>
+            </w:r>
+          </w:p>
+        </w:tc>
+        <w:tc>
+          <w:tcPr>
+            <w:tcW w:w="720" w:type="dxa"/>
+          </w:tcPr>
+          <w:p>
+            <w:pPr>
+              <w:spacing w:line="480" w:lineRule="auto"/>
+              <w:jc w:val="center"/>
+              <w:cnfStyle w:val="000000000000" w:firstRow="0" w:lastRow="0" w:firstColumn="0" w:lastColumn="0" w:oddVBand="0" w:evenVBand="0" w:oddHBand="0" w:evenHBand="0" w:firstRowFirstColumn="0" w:firstRowLastColumn="0" w:lastRowFirstColumn="0" w:lastRowLastColumn="0"/>
+            </w:pPr>
+          </w:p>
+        </w:tc>
+        <w:tc>
+          <w:tcPr>
+            <w:tcW w:w="630" w:type="dxa"/>
+          </w:tcPr>
+          <w:p>
+            <w:pPr>
+              <w:spacing w:line="480" w:lineRule="auto"/>
+              <w:jc w:val="center"/>
+              <w:cnfStyle w:val="000000000000" w:firstRow="0" w:lastRow="0" w:firstColumn="0" w:lastColumn="0" w:oddVBand="0" w:evenVBand="0" w:oddHBand="0" w:evenHBand="0" w:firstRowFirstColumn="0" w:firstRowLastColumn="0" w:lastRowFirstColumn="0" w:lastRowLastColumn="0"/>
+            </w:pPr>
+          </w:p>
+        </w:tc>
+        <w:tc>
+          <w:tcPr>
+            <w:tcW w:w="720" w:type="dxa"/>
+          </w:tcPr>
+          <w:p>
+            <w:pPr>
+              <w:spacing w:line="480" w:lineRule="auto"/>
+              <w:jc w:val="center"/>
+              <w:cnfStyle w:val="000000000000" w:firstRow="0" w:lastRow="0" w:firstColumn="0" w:lastColumn="0" w:oddVBand="0" w:evenVBand="0" w:oddHBand="0" w:evenHBand="0" w:firstRowFirstColumn="0" w:firstRowLastColumn="0" w:lastRowFirstColumn="0" w:lastRowLastColumn="0"/>
+            </w:pPr>
+          </w:p>
+        </w:tc>
+        <w:tc>
+          <w:tcPr>
+            <w:tcW w:w="630" w:type="dxa"/>
+          </w:tcPr>
+          <w:p>
+            <w:pPr>
+              <w:spacing w:line="480" w:lineRule="auto"/>
+              <w:jc w:val="center"/>
+              <w:cnfStyle w:val="000000000000" w:firstRow="0" w:lastRow="0" w:firstColumn="0" w:lastColumn="0" w:oddVBand="0" w:evenVBand="0" w:oddHBand="0" w:evenHBand="0" w:firstRowFirstColumn="0" w:firstRowLastColumn="0" w:lastRowFirstColumn="0" w:lastRowLastColumn="0"/>
+            </w:pPr>
+            <w:r>
+              <w:t>X</w:t>
+            </w:r>
+          </w:p>
+        </w:tc>
+        <w:tc>
+          <w:tcPr>
+            <w:tcW w:w="630" w:type="dxa"/>
+          </w:tcPr>
+          <w:p>
+            <w:pPr>
+              <w:spacing w:line="480" w:lineRule="auto"/>
+              <w:jc w:val="center"/>
+              <w:cnfStyle w:val="000000000000" w:firstRow="0" w:lastRow="0" w:firstColumn="0" w:lastColumn="0" w:oddVBand="0" w:evenVBand="0" w:oddHBand="0" w:evenHBand="0" w:firstRowFirstColumn="0" w:firstRowLastColumn="0" w:lastRowFirstColumn="0" w:lastRowLastColumn="0"/>
+            </w:pPr>
+          </w:p>
+        </w:tc>
+        <w:tc>
+          <w:tcPr>
+            <w:tcW w:w="630" w:type="dxa"/>
+          </w:tcPr>
+          <w:p>
+            <w:pPr>
+              <w:spacing w:line="480" w:lineRule="auto"/>
+              <w:jc w:val="center"/>
+              <w:cnfStyle w:val="000000000000" w:firstRow="0" w:lastRow="0" w:firstColumn="0" w:lastColumn="0" w:oddVBand="0" w:evenVBand="0" w:oddHBand="0" w:evenHBand="0" w:firstRowFirstColumn="0" w:firstRowLastColumn="0" w:lastRowFirstColumn="0" w:lastRowLastColumn="0"/>
+            </w:pPr>
+          </w:p>
+        </w:tc>
+        <w:tc>
+          <w:tcPr>
+            <w:tcW w:w="720" w:type="dxa"/>
+          </w:tcPr>
+          <w:p>
+            <w:pPr>
+              <w:spacing w:line="480" w:lineRule="auto"/>
+              <w:jc w:val="center"/>
+              <w:cnfStyle w:val="000000000000" w:firstRow="0" w:lastRow="0" w:firstColumn="0" w:lastColumn="0" w:oddVBand="0" w:evenVBand="0" w:oddHBand="0" w:evenHBand="0" w:firstRowFirstColumn="0" w:firstRowLastColumn="0" w:lastRowFirstColumn="0" w:lastRowLastColumn="0"/>
+            </w:pPr>
+          </w:p>
+        </w:tc>
+      </w:tr>
+      <w:tr>
+        <w:trPr>
+          <w:cnfStyle w:val="000000100000" w:firstRow="0" w:lastRow="0" w:firstColumn="0" w:lastColumn="0" w:oddVBand="0" w:evenVBand="0" w:oddHBand="1" w:evenHBand="0" w:firstRowFirstColumn="0" w:firstRowLastColumn="0" w:lastRowFirstColumn="0" w:lastRowLastColumn="0"/>
+          <w:jc w:val="center"/>
+        </w:trPr>
+        <w:tc>
+          <w:tcPr>
+            <w:cnfStyle w:val="001000000000" w:firstRow="0" w:lastRow="0" w:firstColumn="1" w:lastColumn="0" w:oddVBand="0" w:evenVBand="0" w:oddHBand="0" w:evenHBand="0" w:firstRowFirstColumn="0" w:firstRowLastColumn="0" w:lastRowFirstColumn="0" w:lastRowLastColumn="0"/>
+            <w:tcW w:w="895" w:type="dxa"/>
+          </w:tcPr>
+          <w:p>
+            <w:pPr>
+              <w:spacing w:line="480" w:lineRule="auto"/>
+              <w:jc w:val="center"/>
+            </w:pPr>
+            <w:r>
+              <w:t>2</w:t>
+            </w:r>
+          </w:p>
+        </w:tc>
+        <w:tc>
+          <w:tcPr>
+            <w:tcW w:w="1350" w:type="dxa"/>
+          </w:tcPr>
+          <w:p>
+            <w:pPr>
+              <w:spacing w:line="480" w:lineRule="auto"/>
+              <w:jc w:val="center"/>
+              <w:cnfStyle w:val="000000100000" w:firstRow="0" w:lastRow="0" w:firstColumn="0" w:lastColumn="0" w:oddVBand="0" w:evenVBand="0" w:oddHBand="1" w:evenHBand="0" w:firstRowFirstColumn="0" w:firstRowLastColumn="0" w:lastRowFirstColumn="0" w:lastRowLastColumn="0"/>
+            </w:pPr>
+            <w:r>
+              <w:t>2</w:t>
+            </w:r>
+          </w:p>
+        </w:tc>
+        <w:tc>
+          <w:tcPr>
+            <w:tcW w:w="3060" w:type="dxa"/>
+          </w:tcPr>
+          <w:p>
+            <w:pPr>
+              <w:spacing w:line="480" w:lineRule="auto"/>
+              <w:cnfStyle w:val="000000100000" w:firstRow="0" w:lastRow="0" w:firstColumn="0" w:lastColumn="0" w:oddVBand="0" w:evenVBand="0" w:oddHBand="1" w:evenHBand="0" w:firstRowFirstColumn="0" w:firstRowLastColumn="0" w:lastRowFirstColumn="0" w:lastRowLastColumn="0"/>
+            </w:pPr>
+            <w:r>
+              <w:t>Data selection/ topic</w:t>
+            </w:r>
+          </w:p>
+        </w:tc>
+        <w:tc>
+          <w:tcPr>
+            <w:tcW w:w="720" w:type="dxa"/>
+          </w:tcPr>
+          <w:p>
+            <w:pPr>
+              <w:spacing w:line="480" w:lineRule="auto"/>
+              <w:jc w:val="center"/>
+              <w:cnfStyle w:val="000000100000" w:firstRow="0" w:lastRow="0" w:firstColumn="0" w:lastColumn="0" w:oddVBand="0" w:evenVBand="0" w:oddHBand="1" w:evenHBand="0" w:firstRowFirstColumn="0" w:firstRowLastColumn="0" w:lastRowFirstColumn="0" w:lastRowLastColumn="0"/>
+            </w:pPr>
+            <w:r>
+              <w:t>X</w:t>
+            </w:r>
+          </w:p>
+        </w:tc>
+        <w:tc>
+          <w:tcPr>
+            <w:tcW w:w="630" w:type="dxa"/>
+          </w:tcPr>
+          <w:p>
+            <w:pPr>
+              <w:spacing w:line="480" w:lineRule="auto"/>
+              <w:jc w:val="center"/>
+              <w:cnfStyle w:val="000000100000" w:firstRow="0" w:lastRow="0" w:firstColumn="0" w:lastColumn="0" w:oddVBand="0" w:evenVBand="0" w:oddHBand="1" w:evenHBand="0" w:firstRowFirstColumn="0" w:firstRowLastColumn="0" w:lastRowFirstColumn="0" w:lastRowLastColumn="0"/>
+            </w:pPr>
+          </w:p>
+        </w:tc>
+        <w:tc>
+          <w:tcPr>
+            <w:tcW w:w="720" w:type="dxa"/>
+          </w:tcPr>
+          <w:p>
+            <w:pPr>
+              <w:spacing w:line="480" w:lineRule="auto"/>
+              <w:jc w:val="center"/>
+              <w:cnfStyle w:val="000000100000" w:firstRow="0" w:lastRow="0" w:firstColumn="0" w:lastColumn="0" w:oddVBand="0" w:evenVBand="0" w:oddHBand="1" w:evenHBand="0" w:firstRowFirstColumn="0" w:firstRowLastColumn="0" w:lastRowFirstColumn="0" w:lastRowLastColumn="0"/>
+            </w:pPr>
+          </w:p>
+        </w:tc>
+        <w:tc>
+          <w:tcPr>
+            <w:tcW w:w="630" w:type="dxa"/>
+          </w:tcPr>
+          <w:p>
+            <w:pPr>
+              <w:spacing w:line="480" w:lineRule="auto"/>
+              <w:jc w:val="center"/>
+              <w:cnfStyle w:val="000000100000" w:firstRow="0" w:lastRow="0" w:firstColumn="0" w:lastColumn="0" w:oddVBand="0" w:evenVBand="0" w:oddHBand="1" w:evenHBand="0" w:firstRowFirstColumn="0" w:firstRowLastColumn="0" w:lastRowFirstColumn="0" w:lastRowLastColumn="0"/>
+            </w:pPr>
+            <w:r>
+              <w:t>X</w:t>
+            </w:r>
+          </w:p>
+        </w:tc>
+        <w:tc>
+          <w:tcPr>
+            <w:tcW w:w="630" w:type="dxa"/>
+          </w:tcPr>
+          <w:p>
+            <w:pPr>
+              <w:spacing w:line="480" w:lineRule="auto"/>
+              <w:jc w:val="center"/>
+              <w:cnfStyle w:val="000000100000" w:firstRow="0" w:lastRow="0" w:firstColumn="0" w:lastColumn="0" w:oddVBand="0" w:evenVBand="0" w:oddHBand="1" w:evenHBand="0" w:firstRowFirstColumn="0" w:firstRowLastColumn="0" w:lastRowFirstColumn="0" w:lastRowLastColumn="0"/>
+            </w:pPr>
+          </w:p>
+        </w:tc>
+        <w:tc>
+          <w:tcPr>
+            <w:tcW w:w="630" w:type="dxa"/>
+          </w:tcPr>
+          <w:p>
+            <w:pPr>
+              <w:spacing w:line="480" w:lineRule="auto"/>
+              <w:jc w:val="center"/>
+              <w:cnfStyle w:val="000000100000" w:firstRow="0" w:lastRow="0" w:firstColumn="0" w:lastColumn="0" w:oddVBand="0" w:evenVBand="0" w:oddHBand="1" w:evenHBand="0" w:firstRowFirstColumn="0" w:firstRowLastColumn="0" w:lastRowFirstColumn="0" w:lastRowLastColumn="0"/>
+            </w:pPr>
+          </w:p>
+        </w:tc>
+        <w:tc>
+          <w:tcPr>
+            <w:tcW w:w="720" w:type="dxa"/>
+          </w:tcPr>
+          <w:p>
+            <w:pPr>
+              <w:spacing w:line="480" w:lineRule="auto"/>
+              <w:jc w:val="center"/>
+              <w:cnfStyle w:val="000000100000" w:firstRow="0" w:lastRow="0" w:firstColumn="0" w:lastColumn="0" w:oddVBand="0" w:evenVBand="0" w:oddHBand="1" w:evenHBand="0" w:firstRowFirstColumn="0" w:firstRowLastColumn="0" w:lastRowFirstColumn="0" w:lastRowLastColumn="0"/>
+            </w:pPr>
+          </w:p>
+        </w:tc>
+      </w:tr>
+      <w:tr>
+        <w:trPr>
+          <w:jc w:val="center"/>
+        </w:trPr>
+        <w:tc>
+          <w:tcPr>
+            <w:cnfStyle w:val="001000000000" w:firstRow="0" w:lastRow="0" w:firstColumn="1" w:lastColumn="0" w:oddVBand="0" w:evenVBand="0" w:oddHBand="0" w:evenHBand="0" w:firstRowFirstColumn="0" w:firstRowLastColumn="0" w:lastRowFirstColumn="0" w:lastRowLastColumn="0"/>
+            <w:tcW w:w="895" w:type="dxa"/>
+          </w:tcPr>
+          <w:p>
+            <w:pPr>
+              <w:spacing w:line="480" w:lineRule="auto"/>
+              <w:jc w:val="center"/>
+            </w:pPr>
+            <w:r>
+              <w:t>2</w:t>
+            </w:r>
+          </w:p>
+        </w:tc>
+        <w:tc>
+          <w:tcPr>
+            <w:tcW w:w="1350" w:type="dxa"/>
+          </w:tcPr>
+          <w:p>
+            <w:pPr>
+              <w:spacing w:line="480" w:lineRule="auto"/>
+              <w:jc w:val="center"/>
+              <w:cnfStyle w:val="000000000000" w:firstRow="0" w:lastRow="0" w:firstColumn="0" w:lastColumn="0" w:oddVBand="0" w:evenVBand="0" w:oddHBand="0" w:evenHBand="0" w:firstRowFirstColumn="0" w:firstRowLastColumn="0" w:lastRowFirstColumn="0" w:lastRowLastColumn="0"/>
+            </w:pPr>
+            <w:r>
+              <w:t>2</w:t>
+            </w:r>
+          </w:p>
+        </w:tc>
+        <w:tc>
+          <w:tcPr>
+            <w:tcW w:w="3060" w:type="dxa"/>
+          </w:tcPr>
+          <w:p>
+            <w:pPr>
+              <w:spacing w:line="480" w:lineRule="auto"/>
+              <w:cnfStyle w:val="000000000000" w:firstRow="0" w:lastRow="0" w:firstColumn="0" w:lastColumn="0" w:oddVBand="0" w:evenVBand="0" w:oddHBand="0" w:evenHBand="0" w:firstRowFirstColumn="0" w:firstRowLastColumn="0" w:lastRowFirstColumn="0" w:lastRowLastColumn="0"/>
+            </w:pPr>
+            <w:r>
+              <w:t>Proposal</w:t>
+            </w:r>
+          </w:p>
+        </w:tc>
+        <w:tc>
+          <w:tcPr>
+            <w:tcW w:w="720" w:type="dxa"/>
+          </w:tcPr>
+          <w:p>
+            <w:pPr>
+              <w:spacing w:line="480" w:lineRule="auto"/>
+              <w:jc w:val="center"/>
+              <w:cnfStyle w:val="000000000000" w:firstRow="0" w:lastRow="0" w:firstColumn="0" w:lastColumn="0" w:oddVBand="0" w:evenVBand="0" w:oddHBand="0" w:evenHBand="0" w:firstRowFirstColumn="0" w:firstRowLastColumn="0" w:lastRowFirstColumn="0" w:lastRowLastColumn="0"/>
+            </w:pPr>
+          </w:p>
+        </w:tc>
+        <w:tc>
+          <w:tcPr>
+            <w:tcW w:w="630" w:type="dxa"/>
+          </w:tcPr>
+          <w:p>
+            <w:pPr>
+              <w:spacing w:line="480" w:lineRule="auto"/>
+              <w:jc w:val="center"/>
+              <w:cnfStyle w:val="000000000000" w:firstRow="0" w:lastRow="0" w:firstColumn="0" w:lastColumn="0" w:oddVBand="0" w:evenVBand="0" w:oddHBand="0" w:evenHBand="0" w:firstRowFirstColumn="0" w:firstRowLastColumn="0" w:lastRowFirstColumn="0" w:lastRowLastColumn="0"/>
+            </w:pPr>
+          </w:p>
+        </w:tc>
+        <w:tc>
+          <w:tcPr>
+            <w:tcW w:w="720" w:type="dxa"/>
+          </w:tcPr>
+          <w:p>
+            <w:pPr>
+              <w:spacing w:line="480" w:lineRule="auto"/>
+              <w:jc w:val="center"/>
+              <w:cnfStyle w:val="000000000000" w:firstRow="0" w:lastRow="0" w:firstColumn="0" w:lastColumn="0" w:oddVBand="0" w:evenVBand="0" w:oddHBand="0" w:evenHBand="0" w:firstRowFirstColumn="0" w:firstRowLastColumn="0" w:lastRowFirstColumn="0" w:lastRowLastColumn="0"/>
+            </w:pPr>
+          </w:p>
+        </w:tc>
+        <w:tc>
+          <w:tcPr>
+            <w:tcW w:w="630" w:type="dxa"/>
+          </w:tcPr>
+          <w:p>
+            <w:pPr>
+              <w:spacing w:line="480" w:lineRule="auto"/>
+              <w:jc w:val="center"/>
+              <w:cnfStyle w:val="000000000000" w:firstRow="0" w:lastRow="0" w:firstColumn="0" w:lastColumn="0" w:oddVBand="0" w:evenVBand="0" w:oddHBand="0" w:evenHBand="0" w:firstRowFirstColumn="0" w:firstRowLastColumn="0" w:lastRowFirstColumn="0" w:lastRowLastColumn="0"/>
+            </w:pPr>
+            <w:r>
+              <w:t>X</w:t>
+            </w:r>
+          </w:p>
+        </w:tc>
+        <w:tc>
+          <w:tcPr>
+            <w:tcW w:w="630" w:type="dxa"/>
+          </w:tcPr>
+          <w:p>
+            <w:pPr>
+              <w:spacing w:line="480" w:lineRule="auto"/>
+              <w:jc w:val="center"/>
+              <w:cnfStyle w:val="000000000000" w:firstRow="0" w:lastRow="0" w:firstColumn="0" w:lastColumn="0" w:oddVBand="0" w:evenVBand="0" w:oddHBand="0" w:evenHBand="0" w:firstRowFirstColumn="0" w:firstRowLastColumn="0" w:lastRowFirstColumn="0" w:lastRowLastColumn="0"/>
+            </w:pPr>
+            <w:r>
+              <w:t>X</w:t>
+            </w:r>
+          </w:p>
+        </w:tc>
+        <w:tc>
+          <w:tcPr>
+            <w:tcW w:w="630" w:type="dxa"/>
+          </w:tcPr>
+          <w:p>
+            <w:pPr>
+              <w:spacing w:line="480" w:lineRule="auto"/>
+              <w:jc w:val="center"/>
+              <w:cnfStyle w:val="000000000000" w:firstRow="0" w:lastRow="0" w:firstColumn="0" w:lastColumn="0" w:oddVBand="0" w:evenVBand="0" w:oddHBand="0" w:evenHBand="0" w:firstRowFirstColumn="0" w:firstRowLastColumn="0" w:lastRowFirstColumn="0" w:lastRowLastColumn="0"/>
+            </w:pPr>
+            <w:r>
+              <w:t>X</w:t>
+            </w:r>
+          </w:p>
+        </w:tc>
+        <w:tc>
+          <w:tcPr>
+            <w:tcW w:w="720" w:type="dxa"/>
+          </w:tcPr>
+          <w:p>
+            <w:pPr>
+              <w:spacing w:line="480" w:lineRule="auto"/>
+              <w:jc w:val="center"/>
+              <w:cnfStyle w:val="000000000000" w:firstRow="0" w:lastRow="0" w:firstColumn="0" w:lastColumn="0" w:oddVBand="0" w:evenVBand="0" w:oddHBand="0" w:evenHBand="0" w:firstRowFirstColumn="0" w:firstRowLastColumn="0" w:lastRowFirstColumn="0" w:lastRowLastColumn="0"/>
+            </w:pPr>
+          </w:p>
+        </w:tc>
+      </w:tr>
+      <w:tr>
+        <w:trPr>
+          <w:cnfStyle w:val="000000100000" w:firstRow="0" w:lastRow="0" w:firstColumn="0" w:lastColumn="0" w:oddVBand="0" w:evenVBand="0" w:oddHBand="1" w:evenHBand="0" w:firstRowFirstColumn="0" w:firstRowLastColumn="0" w:lastRowFirstColumn="0" w:lastRowLastColumn="0"/>
+          <w:jc w:val="center"/>
+        </w:trPr>
+        <w:tc>
+          <w:tcPr>
+            <w:cnfStyle w:val="001000000000" w:firstRow="0" w:lastRow="0" w:firstColumn="1" w:lastColumn="0" w:oddVBand="0" w:evenVBand="0" w:oddHBand="0" w:evenHBand="0" w:firstRowFirstColumn="0" w:firstRowLastColumn="0" w:lastRowFirstColumn="0" w:lastRowLastColumn="0"/>
+            <w:tcW w:w="895" w:type="dxa"/>
+          </w:tcPr>
+          <w:p>
+            <w:pPr>
+              <w:spacing w:line="480" w:lineRule="auto"/>
+              <w:jc w:val="center"/>
+            </w:pPr>
+            <w:r>
+              <w:t>2</w:t>
+            </w:r>
+          </w:p>
+        </w:tc>
+        <w:tc>
+          <w:tcPr>
+            <w:tcW w:w="1350" w:type="dxa"/>
+          </w:tcPr>
+          <w:p>
+            <w:pPr>
+              <w:spacing w:line="480" w:lineRule="auto"/>
+              <w:jc w:val="center"/>
+              <w:cnfStyle w:val="000000100000" w:firstRow="0" w:lastRow="0" w:firstColumn="0" w:lastColumn="0" w:oddVBand="0" w:evenVBand="0" w:oddHBand="1" w:evenHBand="0" w:firstRowFirstColumn="0" w:firstRowLastColumn="0" w:lastRowFirstColumn="0" w:lastRowLastColumn="0"/>
+            </w:pPr>
+          </w:p>
+        </w:tc>
+        <w:tc>
+          <w:tcPr>
+            <w:tcW w:w="3060" w:type="dxa"/>
+          </w:tcPr>
+          <w:p>
+            <w:pPr>
+              <w:spacing w:line="480" w:lineRule="auto"/>
+              <w:cnfStyle w:val="000000100000" w:firstRow="0" w:lastRow="0" w:firstColumn="0" w:lastColumn="0" w:oddVBand="0" w:evenVBand="0" w:oddHBand="1" w:evenHBand="0" w:firstRowFirstColumn="0" w:firstRowLastColumn="0" w:lastRowFirstColumn="0" w:lastRowLastColumn="0"/>
+            </w:pPr>
+            <w:r>
+              <w:t>Peer review</w:t>
+            </w:r>
+          </w:p>
+        </w:tc>
+        <w:tc>
+          <w:tcPr>
+            <w:tcW w:w="720" w:type="dxa"/>
+          </w:tcPr>
+          <w:p>
+            <w:pPr>
+              <w:spacing w:line="480" w:lineRule="auto"/>
+              <w:jc w:val="center"/>
+              <w:cnfStyle w:val="000000100000" w:firstRow="0" w:lastRow="0" w:firstColumn="0" w:lastColumn="0" w:oddVBand="0" w:evenVBand="0" w:oddHBand="1" w:evenHBand="0" w:firstRowFirstColumn="0" w:firstRowLastColumn="0" w:lastRowFirstColumn="0" w:lastRowLastColumn="0"/>
+            </w:pPr>
+          </w:p>
+        </w:tc>
+        <w:tc>
+          <w:tcPr>
+            <w:tcW w:w="630" w:type="dxa"/>
+          </w:tcPr>
+          <w:p>
+            <w:pPr>
+              <w:spacing w:line="480" w:lineRule="auto"/>
+              <w:jc w:val="center"/>
+              <w:cnfStyle w:val="000000100000" w:firstRow="0" w:lastRow="0" w:firstColumn="0" w:lastColumn="0" w:oddVBand="0" w:evenVBand="0" w:oddHBand="1" w:evenHBand="0" w:firstRowFirstColumn="0" w:firstRowLastColumn="0" w:lastRowFirstColumn="0" w:lastRowLastColumn="0"/>
+            </w:pPr>
+          </w:p>
+        </w:tc>
+        <w:tc>
+          <w:tcPr>
+            <w:tcW w:w="720" w:type="dxa"/>
+          </w:tcPr>
+          <w:p>
+            <w:pPr>
+              <w:spacing w:line="480" w:lineRule="auto"/>
+              <w:jc w:val="center"/>
+              <w:cnfStyle w:val="000000100000" w:firstRow="0" w:lastRow="0" w:firstColumn="0" w:lastColumn="0" w:oddVBand="0" w:evenVBand="0" w:oddHBand="1" w:evenHBand="0" w:firstRowFirstColumn="0" w:firstRowLastColumn="0" w:lastRowFirstColumn="0" w:lastRowLastColumn="0"/>
+            </w:pPr>
+          </w:p>
+        </w:tc>
+        <w:tc>
+          <w:tcPr>
+            <w:tcW w:w="630" w:type="dxa"/>
+          </w:tcPr>
+          <w:p>
+            <w:pPr>
+              <w:spacing w:line="480" w:lineRule="auto"/>
+              <w:jc w:val="center"/>
+              <w:cnfStyle w:val="000000100000" w:firstRow="0" w:lastRow="0" w:firstColumn="0" w:lastColumn="0" w:oddVBand="0" w:evenVBand="0" w:oddHBand="1" w:evenHBand="0" w:firstRowFirstColumn="0" w:firstRowLastColumn="0" w:lastRowFirstColumn="0" w:lastRowLastColumn="0"/>
+            </w:pPr>
+          </w:p>
+        </w:tc>
+        <w:tc>
+          <w:tcPr>
+            <w:tcW w:w="630" w:type="dxa"/>
+          </w:tcPr>
+          <w:p>
+            <w:pPr>
+              <w:spacing w:line="480" w:lineRule="auto"/>
+              <w:jc w:val="center"/>
+              <w:cnfStyle w:val="000000100000" w:firstRow="0" w:lastRow="0" w:firstColumn="0" w:lastColumn="0" w:oddVBand="0" w:evenVBand="0" w:oddHBand="1" w:evenHBand="0" w:firstRowFirstColumn="0" w:firstRowLastColumn="0" w:lastRowFirstColumn="0" w:lastRowLastColumn="0"/>
+            </w:pPr>
+            <w:r>
+              <w:t>X</w:t>
+            </w:r>
+          </w:p>
+        </w:tc>
+        <w:tc>
+          <w:tcPr>
+            <w:tcW w:w="630" w:type="dxa"/>
+          </w:tcPr>
+          <w:p>
+            <w:pPr>
+              <w:spacing w:line="480" w:lineRule="auto"/>
+              <w:jc w:val="center"/>
+              <w:cnfStyle w:val="000000100000" w:firstRow="0" w:lastRow="0" w:firstColumn="0" w:lastColumn="0" w:oddVBand="0" w:evenVBand="0" w:oddHBand="1" w:evenHBand="0" w:firstRowFirstColumn="0" w:firstRowLastColumn="0" w:lastRowFirstColumn="0" w:lastRowLastColumn="0"/>
+            </w:pPr>
+            <w:r>
+              <w:t>X</w:t>
+            </w:r>
+          </w:p>
+        </w:tc>
+        <w:tc>
+          <w:tcPr>
+            <w:tcW w:w="720" w:type="dxa"/>
+          </w:tcPr>
+          <w:p>
+            <w:pPr>
+              <w:spacing w:line="480" w:lineRule="auto"/>
+              <w:jc w:val="center"/>
+              <w:cnfStyle w:val="000000100000" w:firstRow="0" w:lastRow="0" w:firstColumn="0" w:lastColumn="0" w:oddVBand="0" w:evenVBand="0" w:oddHBand="1" w:evenHBand="0" w:firstRowFirstColumn="0" w:firstRowLastColumn="0" w:lastRowFirstColumn="0" w:lastRowLastColumn="0"/>
+            </w:pPr>
+          </w:p>
+        </w:tc>
+      </w:tr>
+      <w:tr>
+        <w:trPr>
+          <w:jc w:val="center"/>
+        </w:trPr>
+        <w:tc>
+          <w:tcPr>
+            <w:cnfStyle w:val="001000000000" w:firstRow="0" w:lastRow="0" w:firstColumn="1" w:lastColumn="0" w:oddVBand="0" w:evenVBand="0" w:oddHBand="0" w:evenHBand="0" w:firstRowFirstColumn="0" w:firstRowLastColumn="0" w:lastRowFirstColumn="0" w:lastRowLastColumn="0"/>
+            <w:tcW w:w="895" w:type="dxa"/>
+          </w:tcPr>
+          <w:p>
+            <w:pPr>
+              <w:spacing w:line="480" w:lineRule="auto"/>
+              <w:jc w:val="center"/>
+            </w:pPr>
+            <w:r>
+              <w:lastRenderedPageBreak/>
+              <w:t>3</w:t>
+            </w:r>
+          </w:p>
+        </w:tc>
+        <w:tc>
+          <w:tcPr>
+            <w:tcW w:w="1350" w:type="dxa"/>
+          </w:tcPr>
+          <w:p>
+            <w:pPr>
+              <w:spacing w:line="480" w:lineRule="auto"/>
+              <w:jc w:val="center"/>
+              <w:cnfStyle w:val="000000000000" w:firstRow="0" w:lastRow="0" w:firstColumn="0" w:lastColumn="0" w:oddVBand="0" w:evenVBand="0" w:oddHBand="0" w:evenHBand="0" w:firstRowFirstColumn="0" w:firstRowLastColumn="0" w:lastRowFirstColumn="0" w:lastRowLastColumn="0"/>
+            </w:pPr>
+          </w:p>
+        </w:tc>
+        <w:tc>
+          <w:tcPr>
+            <w:tcW w:w="3060" w:type="dxa"/>
+          </w:tcPr>
+          <w:p>
+            <w:pPr>
+              <w:spacing w:line="480" w:lineRule="auto"/>
+              <w:cnfStyle w:val="000000000000" w:firstRow="0" w:lastRow="0" w:firstColumn="0" w:lastColumn="0" w:oddVBand="0" w:evenVBand="0" w:oddHBand="0" w:evenHBand="0" w:firstRowFirstColumn="0" w:firstRowLastColumn="0" w:lastRowFirstColumn="0" w:lastRowLastColumn="0"/>
+            </w:pPr>
+            <w:r>
+              <w:t xml:space="preserve">Milestone 3 </w:t>
+            </w:r>
+            <w:r>
+              <w:t>progression</w:t>
+            </w:r>
+          </w:p>
+        </w:tc>
+        <w:tc>
+          <w:tcPr>
+            <w:tcW w:w="720" w:type="dxa"/>
+          </w:tcPr>
+          <w:p>
+            <w:pPr>
+              <w:spacing w:line="480" w:lineRule="auto"/>
+              <w:jc w:val="center"/>
+              <w:cnfStyle w:val="000000000000" w:firstRow="0" w:lastRow="0" w:firstColumn="0" w:lastColumn="0" w:oddVBand="0" w:evenVBand="0" w:oddHBand="0" w:evenHBand="0" w:firstRowFirstColumn="0" w:firstRowLastColumn="0" w:lastRowFirstColumn="0" w:lastRowLastColumn="0"/>
+            </w:pPr>
+            <w:r>
+              <w:t>X</w:t>
+            </w:r>
+          </w:p>
+        </w:tc>
+        <w:tc>
+          <w:tcPr>
+            <w:tcW w:w="630" w:type="dxa"/>
+          </w:tcPr>
+          <w:p>
+            <w:pPr>
+              <w:spacing w:line="480" w:lineRule="auto"/>
+              <w:jc w:val="center"/>
+              <w:cnfStyle w:val="000000000000" w:firstRow="0" w:lastRow="0" w:firstColumn="0" w:lastColumn="0" w:oddVBand="0" w:evenVBand="0" w:oddHBand="0" w:evenHBand="0" w:firstRowFirstColumn="0" w:firstRowLastColumn="0" w:lastRowFirstColumn="0" w:lastRowLastColumn="0"/>
+            </w:pPr>
+          </w:p>
+        </w:tc>
+        <w:tc>
+          <w:tcPr>
+            <w:tcW w:w="720" w:type="dxa"/>
+          </w:tcPr>
+          <w:p>
+            <w:pPr>
+              <w:spacing w:line="480" w:lineRule="auto"/>
+              <w:jc w:val="center"/>
+              <w:cnfStyle w:val="000000000000" w:firstRow="0" w:lastRow="0" w:firstColumn="0" w:lastColumn="0" w:oddVBand="0" w:evenVBand="0" w:oddHBand="0" w:evenHBand="0" w:firstRowFirstColumn="0" w:firstRowLastColumn="0" w:lastRowFirstColumn="0" w:lastRowLastColumn="0"/>
+            </w:pPr>
+          </w:p>
+        </w:tc>
+        <w:tc>
+          <w:tcPr>
+            <w:tcW w:w="630" w:type="dxa"/>
+          </w:tcPr>
+          <w:p>
+            <w:pPr>
+              <w:spacing w:line="480" w:lineRule="auto"/>
+              <w:jc w:val="center"/>
+              <w:cnfStyle w:val="000000000000" w:firstRow="0" w:lastRow="0" w:firstColumn="0" w:lastColumn="0" w:oddVBand="0" w:evenVBand="0" w:oddHBand="0" w:evenHBand="0" w:firstRowFirstColumn="0" w:firstRowLastColumn="0" w:lastRowFirstColumn="0" w:lastRowLastColumn="0"/>
+            </w:pPr>
+            <w:r>
+              <w:t>X</w:t>
+            </w:r>
+          </w:p>
+        </w:tc>
+        <w:tc>
+          <w:tcPr>
+            <w:tcW w:w="630" w:type="dxa"/>
+          </w:tcPr>
+          <w:p>
+            <w:pPr>
+              <w:spacing w:line="480" w:lineRule="auto"/>
+              <w:jc w:val="center"/>
+              <w:cnfStyle w:val="000000000000" w:firstRow="0" w:lastRow="0" w:firstColumn="0" w:lastColumn="0" w:oddVBand="0" w:evenVBand="0" w:oddHBand="0" w:evenHBand="0" w:firstRowFirstColumn="0" w:firstRowLastColumn="0" w:lastRowFirstColumn="0" w:lastRowLastColumn="0"/>
+            </w:pPr>
+            <w:r>
+              <w:t>X</w:t>
+            </w:r>
+          </w:p>
+        </w:tc>
+        <w:tc>
+          <w:tcPr>
+            <w:tcW w:w="630" w:type="dxa"/>
+          </w:tcPr>
+          <w:p>
+            <w:pPr>
+              <w:spacing w:line="480" w:lineRule="auto"/>
+              <w:jc w:val="center"/>
+              <w:cnfStyle w:val="000000000000" w:firstRow="0" w:lastRow="0" w:firstColumn="0" w:lastColumn="0" w:oddVBand="0" w:evenVBand="0" w:oddHBand="0" w:evenHBand="0" w:firstRowFirstColumn="0" w:firstRowLastColumn="0" w:lastRowFirstColumn="0" w:lastRowLastColumn="0"/>
+            </w:pPr>
+            <w:r>
+              <w:t>X</w:t>
+            </w:r>
+          </w:p>
+        </w:tc>
+        <w:tc>
+          <w:tcPr>
+            <w:tcW w:w="720" w:type="dxa"/>
+          </w:tcPr>
+          <w:p>
+            <w:pPr>
+              <w:spacing w:line="480" w:lineRule="auto"/>
+              <w:jc w:val="center"/>
+              <w:cnfStyle w:val="000000000000" w:firstRow="0" w:lastRow="0" w:firstColumn="0" w:lastColumn="0" w:oddVBand="0" w:evenVBand="0" w:oddHBand="0" w:evenHBand="0" w:firstRowFirstColumn="0" w:firstRowLastColumn="0" w:lastRowFirstColumn="0" w:lastRowLastColumn="0"/>
+            </w:pPr>
+          </w:p>
+        </w:tc>
+      </w:tr>
+      <w:tr>
+        <w:trPr>
+          <w:cnfStyle w:val="000000100000" w:firstRow="0" w:lastRow="0" w:firstColumn="0" w:lastColumn="0" w:oddVBand="0" w:evenVBand="0" w:oddHBand="1" w:evenHBand="0" w:firstRowFirstColumn="0" w:firstRowLastColumn="0" w:lastRowFirstColumn="0" w:lastRowLastColumn="0"/>
+          <w:jc w:val="center"/>
+        </w:trPr>
+        <w:tc>
+          <w:tcPr>
+            <w:cnfStyle w:val="001000000000" w:firstRow="0" w:lastRow="0" w:firstColumn="1" w:lastColumn="0" w:oddVBand="0" w:evenVBand="0" w:oddHBand="0" w:evenHBand="0" w:firstRowFirstColumn="0" w:firstRowLastColumn="0" w:lastRowFirstColumn="0" w:lastRowLastColumn="0"/>
+            <w:tcW w:w="895" w:type="dxa"/>
+          </w:tcPr>
+          <w:p>
+            <w:pPr>
+              <w:spacing w:line="480" w:lineRule="auto"/>
+              <w:jc w:val="center"/>
+            </w:pPr>
+            <w:r>
+              <w:t>4</w:t>
+            </w:r>
+          </w:p>
+        </w:tc>
+        <w:tc>
+          <w:tcPr>
+            <w:tcW w:w="1350" w:type="dxa"/>
+          </w:tcPr>
+          <w:p>
+            <w:pPr>
+              <w:spacing w:line="480" w:lineRule="auto"/>
+              <w:jc w:val="center"/>
+              <w:cnfStyle w:val="000000100000" w:firstRow="0" w:lastRow="0" w:firstColumn="0" w:lastColumn="0" w:oddVBand="0" w:evenVBand="0" w:oddHBand="1" w:evenHBand="0" w:firstRowFirstColumn="0" w:firstRowLastColumn="0" w:lastRowFirstColumn="0" w:lastRowLastColumn="0"/>
+            </w:pPr>
+          </w:p>
+        </w:tc>
+        <w:tc>
+          <w:tcPr>
+            <w:tcW w:w="3060" w:type="dxa"/>
+          </w:tcPr>
+          <w:p>
+            <w:pPr>
+              <w:spacing w:line="480" w:lineRule="auto"/>
+              <w:cnfStyle w:val="000000100000" w:firstRow="0" w:lastRow="0" w:firstColumn="0" w:lastColumn="0" w:oddVBand="0" w:evenVBand="0" w:oddHBand="1" w:evenHBand="0" w:firstRowFirstColumn="0" w:firstRowLastColumn="0" w:lastRowFirstColumn="0" w:lastRowLastColumn="0"/>
+            </w:pPr>
+            <w:r>
+              <w:t>Peer review</w:t>
+            </w:r>
+          </w:p>
+        </w:tc>
+        <w:tc>
+          <w:tcPr>
+            <w:tcW w:w="720" w:type="dxa"/>
+          </w:tcPr>
+          <w:p>
+            <w:pPr>
+              <w:spacing w:line="480" w:lineRule="auto"/>
+              <w:jc w:val="center"/>
+              <w:cnfStyle w:val="000000100000" w:firstRow="0" w:lastRow="0" w:firstColumn="0" w:lastColumn="0" w:oddVBand="0" w:evenVBand="0" w:oddHBand="1" w:evenHBand="0" w:firstRowFirstColumn="0" w:firstRowLastColumn="0" w:lastRowFirstColumn="0" w:lastRowLastColumn="0"/>
+            </w:pPr>
+          </w:p>
+        </w:tc>
+        <w:tc>
+          <w:tcPr>
+            <w:tcW w:w="630" w:type="dxa"/>
+          </w:tcPr>
+          <w:p>
+            <w:pPr>
+              <w:spacing w:line="480" w:lineRule="auto"/>
+              <w:jc w:val="center"/>
+              <w:cnfStyle w:val="000000100000" w:firstRow="0" w:lastRow="0" w:firstColumn="0" w:lastColumn="0" w:oddVBand="0" w:evenVBand="0" w:oddHBand="1" w:evenHBand="0" w:firstRowFirstColumn="0" w:firstRowLastColumn="0" w:lastRowFirstColumn="0" w:lastRowLastColumn="0"/>
+            </w:pPr>
+          </w:p>
+        </w:tc>
+        <w:tc>
+          <w:tcPr>
+            <w:tcW w:w="720" w:type="dxa"/>
+          </w:tcPr>
+          <w:p>
+            <w:pPr>
+              <w:spacing w:line="480" w:lineRule="auto"/>
+              <w:jc w:val="center"/>
+              <w:cnfStyle w:val="000000100000" w:firstRow="0" w:lastRow="0" w:firstColumn="0" w:lastColumn="0" w:oddVBand="0" w:evenVBand="0" w:oddHBand="1" w:evenHBand="0" w:firstRowFirstColumn="0" w:firstRowLastColumn="0" w:lastRowFirstColumn="0" w:lastRowLastColumn="0"/>
+            </w:pPr>
+          </w:p>
+        </w:tc>
+        <w:tc>
+          <w:tcPr>
+            <w:tcW w:w="630" w:type="dxa"/>
+          </w:tcPr>
+          <w:p>
+            <w:pPr>
+              <w:spacing w:line="480" w:lineRule="auto"/>
+              <w:jc w:val="center"/>
+              <w:cnfStyle w:val="000000100000" w:firstRow="0" w:lastRow="0" w:firstColumn="0" w:lastColumn="0" w:oddVBand="0" w:evenVBand="0" w:oddHBand="1" w:evenHBand="0" w:firstRowFirstColumn="0" w:firstRowLastColumn="0" w:lastRowFirstColumn="0" w:lastRowLastColumn="0"/>
+            </w:pPr>
+          </w:p>
+        </w:tc>
+        <w:tc>
+          <w:tcPr>
+            <w:tcW w:w="630" w:type="dxa"/>
+          </w:tcPr>
+          <w:p>
+            <w:pPr>
+              <w:spacing w:line="480" w:lineRule="auto"/>
+              <w:jc w:val="center"/>
+              <w:cnfStyle w:val="000000100000" w:firstRow="0" w:lastRow="0" w:firstColumn="0" w:lastColumn="0" w:oddVBand="0" w:evenVBand="0" w:oddHBand="1" w:evenHBand="0" w:firstRowFirstColumn="0" w:firstRowLastColumn="0" w:lastRowFirstColumn="0" w:lastRowLastColumn="0"/>
+            </w:pPr>
+            <w:r>
+              <w:t>X</w:t>
+            </w:r>
+          </w:p>
+        </w:tc>
+        <w:tc>
+          <w:tcPr>
+            <w:tcW w:w="630" w:type="dxa"/>
+          </w:tcPr>
+          <w:p>
+            <w:pPr>
+              <w:spacing w:line="480" w:lineRule="auto"/>
+              <w:jc w:val="center"/>
+              <w:cnfStyle w:val="000000100000" w:firstRow="0" w:lastRow="0" w:firstColumn="0" w:lastColumn="0" w:oddVBand="0" w:evenVBand="0" w:oddHBand="1" w:evenHBand="0" w:firstRowFirstColumn="0" w:firstRowLastColumn="0" w:lastRowFirstColumn="0" w:lastRowLastColumn="0"/>
+            </w:pPr>
+            <w:r>
+              <w:t>X</w:t>
+            </w:r>
+          </w:p>
+        </w:tc>
+        <w:tc>
+          <w:tcPr>
+            <w:tcW w:w="720" w:type="dxa"/>
+          </w:tcPr>
+          <w:p>
+            <w:pPr>
+              <w:spacing w:line="480" w:lineRule="auto"/>
+              <w:jc w:val="center"/>
+              <w:cnfStyle w:val="000000100000" w:firstRow="0" w:lastRow="0" w:firstColumn="0" w:lastColumn="0" w:oddVBand="0" w:evenVBand="0" w:oddHBand="1" w:evenHBand="0" w:firstRowFirstColumn="0" w:firstRowLastColumn="0" w:lastRowFirstColumn="0" w:lastRowLastColumn="0"/>
+            </w:pPr>
+          </w:p>
+        </w:tc>
+      </w:tr>
+      <w:tr>
+        <w:trPr>
+          <w:jc w:val="center"/>
+        </w:trPr>
+        <w:tc>
+          <w:tcPr>
+            <w:cnfStyle w:val="001000000000" w:firstRow="0" w:lastRow="0" w:firstColumn="1" w:lastColumn="0" w:oddVBand="0" w:evenVBand="0" w:oddHBand="0" w:evenHBand="0" w:firstRowFirstColumn="0" w:firstRowLastColumn="0" w:lastRowFirstColumn="0" w:lastRowLastColumn="0"/>
+            <w:tcW w:w="895" w:type="dxa"/>
+          </w:tcPr>
+          <w:p>
+            <w:pPr>
+              <w:spacing w:line="480" w:lineRule="auto"/>
+              <w:jc w:val="center"/>
+            </w:pPr>
+            <w:r>
+              <w:t>5</w:t>
+            </w:r>
+          </w:p>
+        </w:tc>
+        <w:tc>
+          <w:tcPr>
+            <w:tcW w:w="1350" w:type="dxa"/>
+          </w:tcPr>
+          <w:p>
+            <w:pPr>
+              <w:spacing w:line="480" w:lineRule="auto"/>
+              <w:jc w:val="center"/>
+              <w:cnfStyle w:val="000000000000" w:firstRow="0" w:lastRow="0" w:firstColumn="0" w:lastColumn="0" w:oddVBand="0" w:evenVBand="0" w:oddHBand="0" w:evenHBand="0" w:firstRowFirstColumn="0" w:firstRowLastColumn="0" w:lastRowFirstColumn="0" w:lastRowLastColumn="0"/>
+            </w:pPr>
+            <w:r>
+              <w:t>3</w:t>
+            </w:r>
+          </w:p>
+        </w:tc>
+        <w:tc>
+          <w:tcPr>
+            <w:tcW w:w="3060" w:type="dxa"/>
+          </w:tcPr>
+          <w:p>
+            <w:pPr>
+              <w:spacing w:line="480" w:lineRule="auto"/>
+              <w:cnfStyle w:val="000000000000" w:firstRow="0" w:lastRow="0" w:firstColumn="0" w:lastColumn="0" w:oddVBand="0" w:evenVBand="0" w:oddHBand="0" w:evenHBand="0" w:firstRowFirstColumn="0" w:firstRowLastColumn="0" w:lastRowFirstColumn="0" w:lastRowLastColumn="0"/>
+            </w:pPr>
+            <w:r>
+              <w:t>Preliminary analysis</w:t>
+            </w:r>
+          </w:p>
+        </w:tc>
+        <w:tc>
+          <w:tcPr>
+            <w:tcW w:w="720" w:type="dxa"/>
+          </w:tcPr>
+          <w:p>
+            <w:pPr>
+              <w:spacing w:line="480" w:lineRule="auto"/>
+              <w:jc w:val="center"/>
+              <w:cnfStyle w:val="000000000000" w:firstRow="0" w:lastRow="0" w:firstColumn="0" w:lastColumn="0" w:oddVBand="0" w:evenVBand="0" w:oddHBand="0" w:evenHBand="0" w:firstRowFirstColumn="0" w:firstRowLastColumn="0" w:lastRowFirstColumn="0" w:lastRowLastColumn="0"/>
+            </w:pPr>
+            <w:r>
+              <w:t>X</w:t>
+            </w:r>
+          </w:p>
+        </w:tc>
+        <w:tc>
+          <w:tcPr>
+            <w:tcW w:w="630" w:type="dxa"/>
+          </w:tcPr>
+          <w:p>
+            <w:pPr>
+              <w:spacing w:line="480" w:lineRule="auto"/>
+              <w:jc w:val="center"/>
+              <w:cnfStyle w:val="000000000000" w:firstRow="0" w:lastRow="0" w:firstColumn="0" w:lastColumn="0" w:oddVBand="0" w:evenVBand="0" w:oddHBand="0" w:evenHBand="0" w:firstRowFirstColumn="0" w:firstRowLastColumn="0" w:lastRowFirstColumn="0" w:lastRowLastColumn="0"/>
+            </w:pPr>
+          </w:p>
+        </w:tc>
+        <w:tc>
+          <w:tcPr>
+            <w:tcW w:w="720" w:type="dxa"/>
+          </w:tcPr>
+          <w:p>
+            <w:pPr>
+              <w:spacing w:line="480" w:lineRule="auto"/>
+              <w:jc w:val="center"/>
+              <w:cnfStyle w:val="000000000000" w:firstRow="0" w:lastRow="0" w:firstColumn="0" w:lastColumn="0" w:oddVBand="0" w:evenVBand="0" w:oddHBand="0" w:evenHBand="0" w:firstRowFirstColumn="0" w:firstRowLastColumn="0" w:lastRowFirstColumn="0" w:lastRowLastColumn="0"/>
+            </w:pPr>
+          </w:p>
+        </w:tc>
+        <w:tc>
+          <w:tcPr>
+            <w:tcW w:w="630" w:type="dxa"/>
+          </w:tcPr>
+          <w:p>
+            <w:pPr>
+              <w:spacing w:line="480" w:lineRule="auto"/>
+              <w:jc w:val="center"/>
+              <w:cnfStyle w:val="000000000000" w:firstRow="0" w:lastRow="0" w:firstColumn="0" w:lastColumn="0" w:oddVBand="0" w:evenVBand="0" w:oddHBand="0" w:evenHBand="0" w:firstRowFirstColumn="0" w:firstRowLastColumn="0" w:lastRowFirstColumn="0" w:lastRowLastColumn="0"/>
+            </w:pPr>
+            <w:r>
+              <w:t>X</w:t>
+            </w:r>
+          </w:p>
+        </w:tc>
+        <w:tc>
+          <w:tcPr>
+            <w:tcW w:w="630" w:type="dxa"/>
+          </w:tcPr>
+          <w:p>
+            <w:pPr>
+              <w:spacing w:line="480" w:lineRule="auto"/>
+              <w:jc w:val="center"/>
+              <w:cnfStyle w:val="000000000000" w:firstRow="0" w:lastRow="0" w:firstColumn="0" w:lastColumn="0" w:oddVBand="0" w:evenVBand="0" w:oddHBand="0" w:evenHBand="0" w:firstRowFirstColumn="0" w:firstRowLastColumn="0" w:lastRowFirstColumn="0" w:lastRowLastColumn="0"/>
+            </w:pPr>
+            <w:r>
+              <w:t>X</w:t>
+            </w:r>
+          </w:p>
+        </w:tc>
+        <w:tc>
+          <w:tcPr>
+            <w:tcW w:w="630" w:type="dxa"/>
+          </w:tcPr>
+          <w:p>
+            <w:pPr>
+              <w:spacing w:line="480" w:lineRule="auto"/>
+              <w:jc w:val="center"/>
+              <w:cnfStyle w:val="000000000000" w:firstRow="0" w:lastRow="0" w:firstColumn="0" w:lastColumn="0" w:oddVBand="0" w:evenVBand="0" w:oddHBand="0" w:evenHBand="0" w:firstRowFirstColumn="0" w:firstRowLastColumn="0" w:lastRowFirstColumn="0" w:lastRowLastColumn="0"/>
+            </w:pPr>
+          </w:p>
+        </w:tc>
+        <w:tc>
+          <w:tcPr>
+            <w:tcW w:w="720" w:type="dxa"/>
+          </w:tcPr>
+          <w:p>
+            <w:pPr>
+              <w:spacing w:line="480" w:lineRule="auto"/>
+              <w:jc w:val="center"/>
+              <w:cnfStyle w:val="000000000000" w:firstRow="0" w:lastRow="0" w:firstColumn="0" w:lastColumn="0" w:oddVBand="0" w:evenVBand="0" w:oddHBand="0" w:evenHBand="0" w:firstRowFirstColumn="0" w:firstRowLastColumn="0" w:lastRowFirstColumn="0" w:lastRowLastColumn="0"/>
+            </w:pPr>
+          </w:p>
+        </w:tc>
+      </w:tr>
+      <w:tr>
+        <w:trPr>
+          <w:cnfStyle w:val="000000100000" w:firstRow="0" w:lastRow="0" w:firstColumn="0" w:lastColumn="0" w:oddVBand="0" w:evenVBand="0" w:oddHBand="1" w:evenHBand="0" w:firstRowFirstColumn="0" w:firstRowLastColumn="0" w:lastRowFirstColumn="0" w:lastRowLastColumn="0"/>
+          <w:jc w:val="center"/>
+        </w:trPr>
+        <w:tc>
+          <w:tcPr>
+            <w:cnfStyle w:val="001000000000" w:firstRow="0" w:lastRow="0" w:firstColumn="1" w:lastColumn="0" w:oddVBand="0" w:evenVBand="0" w:oddHBand="0" w:evenHBand="0" w:firstRowFirstColumn="0" w:firstRowLastColumn="0" w:lastRowFirstColumn="0" w:lastRowLastColumn="0"/>
+            <w:tcW w:w="895" w:type="dxa"/>
+          </w:tcPr>
+          <w:p>
+            <w:pPr>
+              <w:spacing w:line="480" w:lineRule="auto"/>
+              <w:jc w:val="center"/>
+            </w:pPr>
+            <w:r>
+              <w:t>6</w:t>
+            </w:r>
+          </w:p>
+        </w:tc>
+        <w:tc>
+          <w:tcPr>
+            <w:tcW w:w="1350" w:type="dxa"/>
+          </w:tcPr>
+          <w:p>
+            <w:pPr>
+              <w:spacing w:line="480" w:lineRule="auto"/>
+              <w:jc w:val="center"/>
+              <w:cnfStyle w:val="000000100000" w:firstRow="0" w:lastRow="0" w:firstColumn="0" w:lastColumn="0" w:oddVBand="0" w:evenVBand="0" w:oddHBand="1" w:evenHBand="0" w:firstRowFirstColumn="0" w:firstRowLastColumn="0" w:lastRowFirstColumn="0" w:lastRowLastColumn="0"/>
+            </w:pPr>
+          </w:p>
+        </w:tc>
+        <w:tc>
+          <w:tcPr>
+            <w:tcW w:w="3060" w:type="dxa"/>
+          </w:tcPr>
+          <w:p>
+            <w:pPr>
+              <w:spacing w:line="480" w:lineRule="auto"/>
+              <w:cnfStyle w:val="000000100000" w:firstRow="0" w:lastRow="0" w:firstColumn="0" w:lastColumn="0" w:oddVBand="0" w:evenVBand="0" w:oddHBand="1" w:evenHBand="0" w:firstRowFirstColumn="0" w:firstRowLastColumn="0" w:lastRowFirstColumn="0" w:lastRowLastColumn="0"/>
+            </w:pPr>
+            <w:r>
+              <w:t>Peer review</w:t>
+            </w:r>
+          </w:p>
+        </w:tc>
+        <w:tc>
+          <w:tcPr>
+            <w:tcW w:w="720" w:type="dxa"/>
+          </w:tcPr>
+          <w:p>
+            <w:pPr>
+              <w:spacing w:line="480" w:lineRule="auto"/>
+              <w:jc w:val="center"/>
+              <w:cnfStyle w:val="000000100000" w:firstRow="0" w:lastRow="0" w:firstColumn="0" w:lastColumn="0" w:oddVBand="0" w:evenVBand="0" w:oddHBand="1" w:evenHBand="0" w:firstRowFirstColumn="0" w:firstRowLastColumn="0" w:lastRowFirstColumn="0" w:lastRowLastColumn="0"/>
+            </w:pPr>
+          </w:p>
+        </w:tc>
+        <w:tc>
+          <w:tcPr>
+            <w:tcW w:w="630" w:type="dxa"/>
+          </w:tcPr>
+          <w:p>
+            <w:pPr>
+              <w:spacing w:line="480" w:lineRule="auto"/>
+              <w:jc w:val="center"/>
+              <w:cnfStyle w:val="000000100000" w:firstRow="0" w:lastRow="0" w:firstColumn="0" w:lastColumn="0" w:oddVBand="0" w:evenVBand="0" w:oddHBand="1" w:evenHBand="0" w:firstRowFirstColumn="0" w:firstRowLastColumn="0" w:lastRowFirstColumn="0" w:lastRowLastColumn="0"/>
+            </w:pPr>
+          </w:p>
+        </w:tc>
+        <w:tc>
+          <w:tcPr>
+            <w:tcW w:w="720" w:type="dxa"/>
+          </w:tcPr>
+          <w:p>
+            <w:pPr>
+              <w:spacing w:line="480" w:lineRule="auto"/>
+              <w:jc w:val="center"/>
+              <w:cnfStyle w:val="000000100000" w:firstRow="0" w:lastRow="0" w:firstColumn="0" w:lastColumn="0" w:oddVBand="0" w:evenVBand="0" w:oddHBand="1" w:evenHBand="0" w:firstRowFirstColumn="0" w:firstRowLastColumn="0" w:lastRowFirstColumn="0" w:lastRowLastColumn="0"/>
+            </w:pPr>
+          </w:p>
+        </w:tc>
+        <w:tc>
+          <w:tcPr>
+            <w:tcW w:w="630" w:type="dxa"/>
+          </w:tcPr>
+          <w:p>
+            <w:pPr>
+              <w:spacing w:line="480" w:lineRule="auto"/>
+              <w:jc w:val="center"/>
+              <w:cnfStyle w:val="000000100000" w:firstRow="0" w:lastRow="0" w:firstColumn="0" w:lastColumn="0" w:oddVBand="0" w:evenVBand="0" w:oddHBand="1" w:evenHBand="0" w:firstRowFirstColumn="0" w:firstRowLastColumn="0" w:lastRowFirstColumn="0" w:lastRowLastColumn="0"/>
+            </w:pPr>
+          </w:p>
+        </w:tc>
+        <w:tc>
+          <w:tcPr>
+            <w:tcW w:w="630" w:type="dxa"/>
+          </w:tcPr>
+          <w:p>
+            <w:pPr>
+              <w:spacing w:line="480" w:lineRule="auto"/>
+              <w:jc w:val="center"/>
+              <w:cnfStyle w:val="000000100000" w:firstRow="0" w:lastRow="0" w:firstColumn="0" w:lastColumn="0" w:oddVBand="0" w:evenVBand="0" w:oddHBand="1" w:evenHBand="0" w:firstRowFirstColumn="0" w:firstRowLastColumn="0" w:lastRowFirstColumn="0" w:lastRowLastColumn="0"/>
+            </w:pPr>
+            <w:r>
+              <w:t>X</w:t>
+            </w:r>
+          </w:p>
+        </w:tc>
+        <w:tc>
+          <w:tcPr>
+            <w:tcW w:w="630" w:type="dxa"/>
+          </w:tcPr>
+          <w:p>
+            <w:pPr>
+              <w:spacing w:line="480" w:lineRule="auto"/>
+              <w:jc w:val="center"/>
+              <w:cnfStyle w:val="000000100000" w:firstRow="0" w:lastRow="0" w:firstColumn="0" w:lastColumn="0" w:oddVBand="0" w:evenVBand="0" w:oddHBand="1" w:evenHBand="0" w:firstRowFirstColumn="0" w:firstRowLastColumn="0" w:lastRowFirstColumn="0" w:lastRowLastColumn="0"/>
+            </w:pPr>
+            <w:r>
+              <w:t>X</w:t>
+            </w:r>
+          </w:p>
+        </w:tc>
+        <w:tc>
+          <w:tcPr>
+            <w:tcW w:w="720" w:type="dxa"/>
+          </w:tcPr>
+          <w:p>
+            <w:pPr>
+              <w:spacing w:line="480" w:lineRule="auto"/>
+              <w:jc w:val="center"/>
+              <w:cnfStyle w:val="000000100000" w:firstRow="0" w:lastRow="0" w:firstColumn="0" w:lastColumn="0" w:oddVBand="0" w:evenVBand="0" w:oddHBand="1" w:evenHBand="0" w:firstRowFirstColumn="0" w:firstRowLastColumn="0" w:lastRowFirstColumn="0" w:lastRowLastColumn="0"/>
+            </w:pPr>
+          </w:p>
+        </w:tc>
+      </w:tr>
+      <w:tr>
+        <w:trPr>
+          <w:jc w:val="center"/>
+        </w:trPr>
+        <w:tc>
+          <w:tcPr>
+            <w:cnfStyle w:val="001000000000" w:firstRow="0" w:lastRow="0" w:firstColumn="1" w:lastColumn="0" w:oddVBand="0" w:evenVBand="0" w:oddHBand="0" w:evenHBand="0" w:firstRowFirstColumn="0" w:firstRowLastColumn="0" w:lastRowFirstColumn="0" w:lastRowLastColumn="0"/>
+            <w:tcW w:w="895" w:type="dxa"/>
+          </w:tcPr>
+          <w:p>
+            <w:pPr>
+              <w:spacing w:line="480" w:lineRule="auto"/>
+              <w:jc w:val="center"/>
+            </w:pPr>
+            <w:r>
+              <w:t>7</w:t>
+            </w:r>
+          </w:p>
+        </w:tc>
+        <w:tc>
+          <w:tcPr>
+            <w:tcW w:w="1350" w:type="dxa"/>
+          </w:tcPr>
+          <w:p>
+            <w:pPr>
+              <w:spacing w:line="480" w:lineRule="auto"/>
+              <w:jc w:val="center"/>
+              <w:cnfStyle w:val="000000000000" w:firstRow="0" w:lastRow="0" w:firstColumn="0" w:lastColumn="0" w:oddVBand="0" w:evenVBand="0" w:oddHBand="0" w:evenHBand="0" w:firstRowFirstColumn="0" w:firstRowLastColumn="0" w:lastRowFirstColumn="0" w:lastRowLastColumn="0"/>
+            </w:pPr>
+          </w:p>
+        </w:tc>
+        <w:tc>
+          <w:tcPr>
+            <w:tcW w:w="3060" w:type="dxa"/>
+          </w:tcPr>
+          <w:p>
+            <w:pPr>
+              <w:spacing w:line="480" w:lineRule="auto"/>
+              <w:cnfStyle w:val="000000000000" w:firstRow="0" w:lastRow="0" w:firstColumn="0" w:lastColumn="0" w:oddVBand="0" w:evenVBand="0" w:oddHBand="0" w:evenHBand="0" w:firstRowFirstColumn="0" w:firstRowLastColumn="0" w:lastRowFirstColumn="0" w:lastRowLastColumn="0"/>
+            </w:pPr>
+            <w:r>
+              <w:t>Milestone 4 progression</w:t>
+            </w:r>
+          </w:p>
+        </w:tc>
+        <w:tc>
+          <w:tcPr>
+            <w:tcW w:w="720" w:type="dxa"/>
+          </w:tcPr>
+          <w:p>
+            <w:pPr>
+              <w:spacing w:line="480" w:lineRule="auto"/>
+              <w:jc w:val="center"/>
+              <w:cnfStyle w:val="000000000000" w:firstRow="0" w:lastRow="0" w:firstColumn="0" w:lastColumn="0" w:oddVBand="0" w:evenVBand="0" w:oddHBand="0" w:evenHBand="0" w:firstRowFirstColumn="0" w:firstRowLastColumn="0" w:lastRowFirstColumn="0" w:lastRowLastColumn="0"/>
+            </w:pPr>
+            <w:r>
+              <w:t>X</w:t>
+            </w:r>
+          </w:p>
+        </w:tc>
+        <w:tc>
+          <w:tcPr>
+            <w:tcW w:w="630" w:type="dxa"/>
+          </w:tcPr>
+          <w:p>
+            <w:pPr>
+              <w:spacing w:line="480" w:lineRule="auto"/>
+              <w:jc w:val="center"/>
+              <w:cnfStyle w:val="000000000000" w:firstRow="0" w:lastRow="0" w:firstColumn="0" w:lastColumn="0" w:oddVBand="0" w:evenVBand="0" w:oddHBand="0" w:evenHBand="0" w:firstRowFirstColumn="0" w:firstRowLastColumn="0" w:lastRowFirstColumn="0" w:lastRowLastColumn="0"/>
+            </w:pPr>
+          </w:p>
+        </w:tc>
+        <w:tc>
+          <w:tcPr>
+            <w:tcW w:w="720" w:type="dxa"/>
+          </w:tcPr>
+          <w:p>
+            <w:pPr>
+              <w:spacing w:line="480" w:lineRule="auto"/>
+              <w:jc w:val="center"/>
+              <w:cnfStyle w:val="000000000000" w:firstRow="0" w:lastRow="0" w:firstColumn="0" w:lastColumn="0" w:oddVBand="0" w:evenVBand="0" w:oddHBand="0" w:evenHBand="0" w:firstRowFirstColumn="0" w:firstRowLastColumn="0" w:lastRowFirstColumn="0" w:lastRowLastColumn="0"/>
+            </w:pPr>
+          </w:p>
+        </w:tc>
+        <w:tc>
+          <w:tcPr>
+            <w:tcW w:w="630" w:type="dxa"/>
+          </w:tcPr>
+          <w:p>
+            <w:pPr>
+              <w:spacing w:line="480" w:lineRule="auto"/>
+              <w:jc w:val="center"/>
+              <w:cnfStyle w:val="000000000000" w:firstRow="0" w:lastRow="0" w:firstColumn="0" w:lastColumn="0" w:oddVBand="0" w:evenVBand="0" w:oddHBand="0" w:evenHBand="0" w:firstRowFirstColumn="0" w:firstRowLastColumn="0" w:lastRowFirstColumn="0" w:lastRowLastColumn="0"/>
+            </w:pPr>
+            <w:r>
+              <w:t>X</w:t>
+            </w:r>
+          </w:p>
+        </w:tc>
+        <w:tc>
+          <w:tcPr>
+            <w:tcW w:w="630" w:type="dxa"/>
+          </w:tcPr>
+          <w:p>
+            <w:pPr>
+              <w:spacing w:line="480" w:lineRule="auto"/>
+              <w:jc w:val="center"/>
+              <w:cnfStyle w:val="000000000000" w:firstRow="0" w:lastRow="0" w:firstColumn="0" w:lastColumn="0" w:oddVBand="0" w:evenVBand="0" w:oddHBand="0" w:evenHBand="0" w:firstRowFirstColumn="0" w:firstRowLastColumn="0" w:lastRowFirstColumn="0" w:lastRowLastColumn="0"/>
+            </w:pPr>
+            <w:r>
+              <w:t>X</w:t>
+            </w:r>
+          </w:p>
+        </w:tc>
+        <w:tc>
+          <w:tcPr>
+            <w:tcW w:w="630" w:type="dxa"/>
+          </w:tcPr>
+          <w:p>
+            <w:pPr>
+              <w:spacing w:line="480" w:lineRule="auto"/>
+              <w:jc w:val="center"/>
+              <w:cnfStyle w:val="000000000000" w:firstRow="0" w:lastRow="0" w:firstColumn="0" w:lastColumn="0" w:oddVBand="0" w:evenVBand="0" w:oddHBand="0" w:evenHBand="0" w:firstRowFirstColumn="0" w:firstRowLastColumn="0" w:lastRowFirstColumn="0" w:lastRowLastColumn="0"/>
+            </w:pPr>
+            <w:r>
+              <w:t>X</w:t>
+            </w:r>
+          </w:p>
+        </w:tc>
+        <w:tc>
+          <w:tcPr>
+            <w:tcW w:w="720" w:type="dxa"/>
+          </w:tcPr>
+          <w:p>
+            <w:pPr>
+              <w:spacing w:line="480" w:lineRule="auto"/>
+              <w:jc w:val="center"/>
+              <w:cnfStyle w:val="000000000000" w:firstRow="0" w:lastRow="0" w:firstColumn="0" w:lastColumn="0" w:oddVBand="0" w:evenVBand="0" w:oddHBand="0" w:evenHBand="0" w:firstRowFirstColumn="0" w:firstRowLastColumn="0" w:lastRowFirstColumn="0" w:lastRowLastColumn="0"/>
+            </w:pPr>
+          </w:p>
+        </w:tc>
+      </w:tr>
+      <w:tr>
+        <w:trPr>
+          <w:cnfStyle w:val="000000100000" w:firstRow="0" w:lastRow="0" w:firstColumn="0" w:lastColumn="0" w:oddVBand="0" w:evenVBand="0" w:oddHBand="1" w:evenHBand="0" w:firstRowFirstColumn="0" w:firstRowLastColumn="0" w:lastRowFirstColumn="0" w:lastRowLastColumn="0"/>
+          <w:jc w:val="center"/>
+        </w:trPr>
+        <w:tc>
+          <w:tcPr>
+            <w:cnfStyle w:val="001000000000" w:firstRow="0" w:lastRow="0" w:firstColumn="1" w:lastColumn="0" w:oddVBand="0" w:evenVBand="0" w:oddHBand="0" w:evenHBand="0" w:firstRowFirstColumn="0" w:firstRowLastColumn="0" w:lastRowFirstColumn="0" w:lastRowLastColumn="0"/>
+            <w:tcW w:w="895" w:type="dxa"/>
+          </w:tcPr>
+          <w:p>
+            <w:pPr>
+              <w:spacing w:line="480" w:lineRule="auto"/>
+              <w:jc w:val="center"/>
+            </w:pPr>
+            <w:r>
+              <w:t>8</w:t>
+            </w:r>
+          </w:p>
+        </w:tc>
+        <w:tc>
+          <w:tcPr>
+            <w:tcW w:w="1350" w:type="dxa"/>
+          </w:tcPr>
+          <w:p>
+            <w:pPr>
+              <w:spacing w:line="480" w:lineRule="auto"/>
+              <w:jc w:val="center"/>
+              <w:cnfStyle w:val="000000100000" w:firstRow="0" w:lastRow="0" w:firstColumn="0" w:lastColumn="0" w:oddVBand="0" w:evenVBand="0" w:oddHBand="1" w:evenHBand="0" w:firstRowFirstColumn="0" w:firstRowLastColumn="0" w:lastRowFirstColumn="0" w:lastRowLastColumn="0"/>
+            </w:pPr>
+          </w:p>
+        </w:tc>
+        <w:tc>
+          <w:tcPr>
+            <w:tcW w:w="3060" w:type="dxa"/>
+          </w:tcPr>
+          <w:p>
+            <w:pPr>
+              <w:spacing w:line="480" w:lineRule="auto"/>
+              <w:cnfStyle w:val="000000100000" w:firstRow="0" w:lastRow="0" w:firstColumn="0" w:lastColumn="0" w:oddVBand="0" w:evenVBand="0" w:oddHBand="1" w:evenHBand="0" w:firstRowFirstColumn="0" w:firstRowLastColumn="0" w:lastRowFirstColumn="0" w:lastRowLastColumn="0"/>
+            </w:pPr>
+            <w:r>
+              <w:t>Peer review</w:t>
+            </w:r>
+          </w:p>
+        </w:tc>
+        <w:tc>
+          <w:tcPr>
+            <w:tcW w:w="720" w:type="dxa"/>
+          </w:tcPr>
+          <w:p>
+            <w:pPr>
+              <w:spacing w:line="480" w:lineRule="auto"/>
+              <w:jc w:val="center"/>
+              <w:cnfStyle w:val="000000100000" w:firstRow="0" w:lastRow="0" w:firstColumn="0" w:lastColumn="0" w:oddVBand="0" w:evenVBand="0" w:oddHBand="1" w:evenHBand="0" w:firstRowFirstColumn="0" w:firstRowLastColumn="0" w:lastRowFirstColumn="0" w:lastRowLastColumn="0"/>
+            </w:pPr>
+          </w:p>
+        </w:tc>
+        <w:tc>
+          <w:tcPr>
+            <w:tcW w:w="630" w:type="dxa"/>
+          </w:tcPr>
+          <w:p>
+            <w:pPr>
+              <w:spacing w:line="480" w:lineRule="auto"/>
+              <w:jc w:val="center"/>
+              <w:cnfStyle w:val="000000100000" w:firstRow="0" w:lastRow="0" w:firstColumn="0" w:lastColumn="0" w:oddVBand="0" w:evenVBand="0" w:oddHBand="1" w:evenHBand="0" w:firstRowFirstColumn="0" w:firstRowLastColumn="0" w:lastRowFirstColumn="0" w:lastRowLastColumn="0"/>
+            </w:pPr>
+          </w:p>
+        </w:tc>
+        <w:tc>
+          <w:tcPr>
+            <w:tcW w:w="720" w:type="dxa"/>
+          </w:tcPr>
+          <w:p>
+            <w:pPr>
+              <w:spacing w:line="480" w:lineRule="auto"/>
+              <w:jc w:val="center"/>
+              <w:cnfStyle w:val="000000100000" w:firstRow="0" w:lastRow="0" w:firstColumn="0" w:lastColumn="0" w:oddVBand="0" w:evenVBand="0" w:oddHBand="1" w:evenHBand="0" w:firstRowFirstColumn="0" w:firstRowLastColumn="0" w:lastRowFirstColumn="0" w:lastRowLastColumn="0"/>
+            </w:pPr>
+          </w:p>
+        </w:tc>
+        <w:tc>
+          <w:tcPr>
+            <w:tcW w:w="630" w:type="dxa"/>
+          </w:tcPr>
+          <w:p>
+            <w:pPr>
+              <w:spacing w:line="480" w:lineRule="auto"/>
+              <w:jc w:val="center"/>
+              <w:cnfStyle w:val="000000100000" w:firstRow="0" w:lastRow="0" w:firstColumn="0" w:lastColumn="0" w:oddVBand="0" w:evenVBand="0" w:oddHBand="1" w:evenHBand="0" w:firstRowFirstColumn="0" w:firstRowLastColumn="0" w:lastRowFirstColumn="0" w:lastRowLastColumn="0"/>
+            </w:pPr>
+          </w:p>
+        </w:tc>
+        <w:tc>
+          <w:tcPr>
+            <w:tcW w:w="630" w:type="dxa"/>
+          </w:tcPr>
+          <w:p>
+            <w:pPr>
+              <w:spacing w:line="480" w:lineRule="auto"/>
+              <w:jc w:val="center"/>
+              <w:cnfStyle w:val="000000100000" w:firstRow="0" w:lastRow="0" w:firstColumn="0" w:lastColumn="0" w:oddVBand="0" w:evenVBand="0" w:oddHBand="1" w:evenHBand="0" w:firstRowFirstColumn="0" w:firstRowLastColumn="0" w:lastRowFirstColumn="0" w:lastRowLastColumn="0"/>
+            </w:pPr>
+            <w:r>
+              <w:t>X</w:t>
+            </w:r>
+          </w:p>
+        </w:tc>
+        <w:tc>
+          <w:tcPr>
+            <w:tcW w:w="630" w:type="dxa"/>
+          </w:tcPr>
+          <w:p>
+            <w:pPr>
+              <w:spacing w:line="480" w:lineRule="auto"/>
+              <w:jc w:val="center"/>
+              <w:cnfStyle w:val="000000100000" w:firstRow="0" w:lastRow="0" w:firstColumn="0" w:lastColumn="0" w:oddVBand="0" w:evenVBand="0" w:oddHBand="1" w:evenHBand="0" w:firstRowFirstColumn="0" w:firstRowLastColumn="0" w:lastRowFirstColumn="0" w:lastRowLastColumn="0"/>
+            </w:pPr>
+            <w:r>
+              <w:t>X</w:t>
+            </w:r>
+          </w:p>
+        </w:tc>
+        <w:tc>
+          <w:tcPr>
+            <w:tcW w:w="720" w:type="dxa"/>
+          </w:tcPr>
+          <w:p>
+            <w:pPr>
+              <w:spacing w:line="480" w:lineRule="auto"/>
+              <w:jc w:val="center"/>
+              <w:cnfStyle w:val="000000100000" w:firstRow="0" w:lastRow="0" w:firstColumn="0" w:lastColumn="0" w:oddVBand="0" w:evenVBand="0" w:oddHBand="1" w:evenHBand="0" w:firstRowFirstColumn="0" w:firstRowLastColumn="0" w:lastRowFirstColumn="0" w:lastRowLastColumn="0"/>
+            </w:pPr>
+          </w:p>
+        </w:tc>
+      </w:tr>
+      <w:tr>
+        <w:trPr>
+          <w:jc w:val="center"/>
+        </w:trPr>
+        <w:tc>
+          <w:tcPr>
+            <w:cnfStyle w:val="001000000000" w:firstRow="0" w:lastRow="0" w:firstColumn="1" w:lastColumn="0" w:oddVBand="0" w:evenVBand="0" w:oddHBand="0" w:evenHBand="0" w:firstRowFirstColumn="0" w:firstRowLastColumn="0" w:lastRowFirstColumn="0" w:lastRowLastColumn="0"/>
+            <w:tcW w:w="895" w:type="dxa"/>
+          </w:tcPr>
+          <w:p>
+            <w:pPr>
+              <w:spacing w:line="480" w:lineRule="auto"/>
+              <w:jc w:val="center"/>
+            </w:pPr>
+            <w:r>
+              <w:t>9</w:t>
+            </w:r>
+          </w:p>
+        </w:tc>
+        <w:tc>
+          <w:tcPr>
+            <w:tcW w:w="1350" w:type="dxa"/>
+          </w:tcPr>
+          <w:p>
+            <w:pPr>
+              <w:spacing w:line="480" w:lineRule="auto"/>
+              <w:jc w:val="center"/>
+              <w:cnfStyle w:val="000000000000" w:firstRow="0" w:lastRow="0" w:firstColumn="0" w:lastColumn="0" w:oddVBand="0" w:evenVBand="0" w:oddHBand="0" w:evenHBand="0" w:firstRowFirstColumn="0" w:firstRowLastColumn="0" w:lastRowFirstColumn="0" w:lastRowLastColumn="0"/>
+            </w:pPr>
+            <w:r>
+              <w:t>4</w:t>
+            </w:r>
+          </w:p>
+        </w:tc>
+        <w:tc>
+          <w:tcPr>
+            <w:tcW w:w="3060" w:type="dxa"/>
+          </w:tcPr>
+          <w:p>
+            <w:pPr>
+              <w:spacing w:line="480" w:lineRule="auto"/>
+              <w:cnfStyle w:val="000000000000" w:firstRow="0" w:lastRow="0" w:firstColumn="0" w:lastColumn="0" w:oddVBand="0" w:evenVBand="0" w:oddHBand="0" w:evenHBand="0" w:firstRowFirstColumn="0" w:firstRowLastColumn="0" w:lastRowFirstColumn="0" w:lastRowLastColumn="0"/>
+            </w:pPr>
+            <w:r>
+              <w:t>Project presentation &amp; status</w:t>
+            </w:r>
+          </w:p>
+        </w:tc>
+        <w:tc>
+          <w:tcPr>
+            <w:tcW w:w="720" w:type="dxa"/>
+          </w:tcPr>
+          <w:p>
+            <w:pPr>
+              <w:spacing w:line="480" w:lineRule="auto"/>
+              <w:jc w:val="center"/>
+              <w:cnfStyle w:val="000000000000" w:firstRow="0" w:lastRow="0" w:firstColumn="0" w:lastColumn="0" w:oddVBand="0" w:evenVBand="0" w:oddHBand="0" w:evenHBand="0" w:firstRowFirstColumn="0" w:firstRowLastColumn="0" w:lastRowFirstColumn="0" w:lastRowLastColumn="0"/>
+            </w:pPr>
+          </w:p>
+        </w:tc>
+        <w:tc>
+          <w:tcPr>
+            <w:tcW w:w="630" w:type="dxa"/>
+          </w:tcPr>
+          <w:p>
+            <w:pPr>
+              <w:spacing w:line="480" w:lineRule="auto"/>
+              <w:jc w:val="center"/>
+              <w:cnfStyle w:val="000000000000" w:firstRow="0" w:lastRow="0" w:firstColumn="0" w:lastColumn="0" w:oddVBand="0" w:evenVBand="0" w:oddHBand="0" w:evenHBand="0" w:firstRowFirstColumn="0" w:firstRowLastColumn="0" w:lastRowFirstColumn="0" w:lastRowLastColumn="0"/>
+            </w:pPr>
+          </w:p>
+        </w:tc>
+        <w:tc>
+          <w:tcPr>
+            <w:tcW w:w="720" w:type="dxa"/>
+          </w:tcPr>
+          <w:p>
+            <w:pPr>
+              <w:spacing w:line="480" w:lineRule="auto"/>
+              <w:jc w:val="center"/>
+              <w:cnfStyle w:val="000000000000" w:firstRow="0" w:lastRow="0" w:firstColumn="0" w:lastColumn="0" w:oddVBand="0" w:evenVBand="0" w:oddHBand="0" w:evenHBand="0" w:firstRowFirstColumn="0" w:firstRowLastColumn="0" w:lastRowFirstColumn="0" w:lastRowLastColumn="0"/>
+            </w:pPr>
+          </w:p>
+        </w:tc>
+        <w:tc>
+          <w:tcPr>
+            <w:tcW w:w="630" w:type="dxa"/>
+          </w:tcPr>
+          <w:p>
+            <w:pPr>
+              <w:spacing w:line="480" w:lineRule="auto"/>
+              <w:jc w:val="center"/>
+              <w:cnfStyle w:val="000000000000" w:firstRow="0" w:lastRow="0" w:firstColumn="0" w:lastColumn="0" w:oddVBand="0" w:evenVBand="0" w:oddHBand="0" w:evenHBand="0" w:firstRowFirstColumn="0" w:firstRowLastColumn="0" w:lastRowFirstColumn="0" w:lastRowLastColumn="0"/>
+            </w:pPr>
+            <w:r>
+              <w:t>X</w:t>
+            </w:r>
+          </w:p>
+        </w:tc>
+        <w:tc>
+          <w:tcPr>
+            <w:tcW w:w="630" w:type="dxa"/>
+          </w:tcPr>
+          <w:p>
+            <w:pPr>
+              <w:spacing w:line="480" w:lineRule="auto"/>
+              <w:jc w:val="center"/>
+              <w:cnfStyle w:val="000000000000" w:firstRow="0" w:lastRow="0" w:firstColumn="0" w:lastColumn="0" w:oddVBand="0" w:evenVBand="0" w:oddHBand="0" w:evenHBand="0" w:firstRowFirstColumn="0" w:firstRowLastColumn="0" w:lastRowFirstColumn="0" w:lastRowLastColumn="0"/>
+            </w:pPr>
+            <w:r>
+              <w:t>X</w:t>
+            </w:r>
+          </w:p>
+        </w:tc>
+        <w:tc>
+          <w:tcPr>
+            <w:tcW w:w="630" w:type="dxa"/>
+          </w:tcPr>
+          <w:p>
+            <w:pPr>
+              <w:spacing w:line="480" w:lineRule="auto"/>
+              <w:jc w:val="center"/>
+              <w:cnfStyle w:val="000000000000" w:firstRow="0" w:lastRow="0" w:firstColumn="0" w:lastColumn="0" w:oddVBand="0" w:evenVBand="0" w:oddHBand="0" w:evenHBand="0" w:firstRowFirstColumn="0" w:firstRowLastColumn="0" w:lastRowFirstColumn="0" w:lastRowLastColumn="0"/>
+            </w:pPr>
+            <w:r>
+              <w:t>X</w:t>
+            </w:r>
+          </w:p>
+        </w:tc>
+        <w:tc>
+          <w:tcPr>
+            <w:tcW w:w="720" w:type="dxa"/>
+          </w:tcPr>
+          <w:p>
+            <w:pPr>
+              <w:spacing w:line="480" w:lineRule="auto"/>
+              <w:jc w:val="center"/>
+              <w:cnfStyle w:val="000000000000" w:firstRow="0" w:lastRow="0" w:firstColumn="0" w:lastColumn="0" w:oddVBand="0" w:evenVBand="0" w:oddHBand="0" w:evenHBand="0" w:firstRowFirstColumn="0" w:firstRowLastColumn="0" w:lastRowFirstColumn="0" w:lastRowLastColumn="0"/>
+            </w:pPr>
+            <w:r>
+              <w:t>X</w:t>
+            </w:r>
+          </w:p>
+        </w:tc>
+      </w:tr>
+      <w:tr>
+        <w:trPr>
+          <w:cnfStyle w:val="000000100000" w:firstRow="0" w:lastRow="0" w:firstColumn="0" w:lastColumn="0" w:oddVBand="0" w:evenVBand="0" w:oddHBand="1" w:evenHBand="0" w:firstRowFirstColumn="0" w:firstRowLastColumn="0" w:lastRowFirstColumn="0" w:lastRowLastColumn="0"/>
+          <w:jc w:val="center"/>
+        </w:trPr>
+        <w:tc>
+          <w:tcPr>
+            <w:cnfStyle w:val="001000000000" w:firstRow="0" w:lastRow="0" w:firstColumn="1" w:lastColumn="0" w:oddVBand="0" w:evenVBand="0" w:oddHBand="0" w:evenHBand="0" w:firstRowFirstColumn="0" w:firstRowLastColumn="0" w:lastRowFirstColumn="0" w:lastRowLastColumn="0"/>
+            <w:tcW w:w="895" w:type="dxa"/>
+          </w:tcPr>
+          <w:p>
+            <w:pPr>
+              <w:spacing w:line="480" w:lineRule="auto"/>
+              <w:jc w:val="center"/>
+            </w:pPr>
+            <w:r>
+              <w:t>10</w:t>
+            </w:r>
+          </w:p>
+        </w:tc>
+        <w:tc>
+          <w:tcPr>
+            <w:tcW w:w="1350" w:type="dxa"/>
+          </w:tcPr>
+          <w:p>
+            <w:pPr>
+              <w:spacing w:line="480" w:lineRule="auto"/>
+              <w:jc w:val="center"/>
+              <w:cnfStyle w:val="000000100000" w:firstRow="0" w:lastRow="0" w:firstColumn="0" w:lastColumn="0" w:oddVBand="0" w:evenVBand="0" w:oddHBand="1" w:evenHBand="0" w:firstRowFirstColumn="0" w:firstRowLastColumn="0" w:lastRowFirstColumn="0" w:lastRowLastColumn="0"/>
+            </w:pPr>
+          </w:p>
+        </w:tc>
+        <w:tc>
+          <w:tcPr>
+            <w:tcW w:w="3060" w:type="dxa"/>
+          </w:tcPr>
+          <w:p>
+            <w:pPr>
+              <w:spacing w:line="480" w:lineRule="auto"/>
+              <w:cnfStyle w:val="000000100000" w:firstRow="0" w:lastRow="0" w:firstColumn="0" w:lastColumn="0" w:oddVBand="0" w:evenVBand="0" w:oddHBand="1" w:evenHBand="0" w:firstRowFirstColumn="0" w:firstRowLastColumn="0" w:lastRowFirstColumn="0" w:lastRowLastColumn="0"/>
+            </w:pPr>
+            <w:r>
+              <w:t>Peer review</w:t>
+            </w:r>
+          </w:p>
+        </w:tc>
+        <w:tc>
+          <w:tcPr>
+            <w:tcW w:w="720" w:type="dxa"/>
+          </w:tcPr>
+          <w:p>
+            <w:pPr>
+              <w:spacing w:line="480" w:lineRule="auto"/>
+              <w:jc w:val="center"/>
+              <w:cnfStyle w:val="000000100000" w:firstRow="0" w:lastRow="0" w:firstColumn="0" w:lastColumn="0" w:oddVBand="0" w:evenVBand="0" w:oddHBand="1" w:evenHBand="0" w:firstRowFirstColumn="0" w:firstRowLastColumn="0" w:lastRowFirstColumn="0" w:lastRowLastColumn="0"/>
+            </w:pPr>
+          </w:p>
+        </w:tc>
+        <w:tc>
+          <w:tcPr>
+            <w:tcW w:w="630" w:type="dxa"/>
+          </w:tcPr>
+          <w:p>
+            <w:pPr>
+              <w:spacing w:line="480" w:lineRule="auto"/>
+              <w:jc w:val="center"/>
+              <w:cnfStyle w:val="000000100000" w:firstRow="0" w:lastRow="0" w:firstColumn="0" w:lastColumn="0" w:oddVBand="0" w:evenVBand="0" w:oddHBand="1" w:evenHBand="0" w:firstRowFirstColumn="0" w:firstRowLastColumn="0" w:lastRowFirstColumn="0" w:lastRowLastColumn="0"/>
+            </w:pPr>
+          </w:p>
+        </w:tc>
+        <w:tc>
+          <w:tcPr>
+            <w:tcW w:w="720" w:type="dxa"/>
+          </w:tcPr>
+          <w:p>
+            <w:pPr>
+              <w:spacing w:line="480" w:lineRule="auto"/>
+              <w:jc w:val="center"/>
+              <w:cnfStyle w:val="000000100000" w:firstRow="0" w:lastRow="0" w:firstColumn="0" w:lastColumn="0" w:oddVBand="0" w:evenVBand="0" w:oddHBand="1" w:evenHBand="0" w:firstRowFirstColumn="0" w:firstRowLastColumn="0" w:lastRowFirstColumn="0" w:lastRowLastColumn="0"/>
+            </w:pPr>
+          </w:p>
+        </w:tc>
+        <w:tc>
+          <w:tcPr>
+            <w:tcW w:w="630" w:type="dxa"/>
+          </w:tcPr>
+          <w:p>
+            <w:pPr>
+              <w:spacing w:line="480" w:lineRule="auto"/>
+              <w:jc w:val="center"/>
+              <w:cnfStyle w:val="000000100000" w:firstRow="0" w:lastRow="0" w:firstColumn="0" w:lastColumn="0" w:oddVBand="0" w:evenVBand="0" w:oddHBand="1" w:evenHBand="0" w:firstRowFirstColumn="0" w:firstRowLastColumn="0" w:lastRowFirstColumn="0" w:lastRowLastColumn="0"/>
+            </w:pPr>
+          </w:p>
+        </w:tc>
+        <w:tc>
+          <w:tcPr>
+            <w:tcW w:w="630" w:type="dxa"/>
+          </w:tcPr>
+          <w:p>
+            <w:pPr>
+              <w:spacing w:line="480" w:lineRule="auto"/>
+              <w:jc w:val="center"/>
+              <w:cnfStyle w:val="000000100000" w:firstRow="0" w:lastRow="0" w:firstColumn="0" w:lastColumn="0" w:oddVBand="0" w:evenVBand="0" w:oddHBand="1" w:evenHBand="0" w:firstRowFirstColumn="0" w:firstRowLastColumn="0" w:lastRowFirstColumn="0" w:lastRowLastColumn="0"/>
+            </w:pPr>
+            <w:r>
+              <w:t>X</w:t>
+            </w:r>
+          </w:p>
+        </w:tc>
+        <w:tc>
+          <w:tcPr>
+            <w:tcW w:w="630" w:type="dxa"/>
+          </w:tcPr>
+          <w:p>
+            <w:pPr>
+              <w:spacing w:line="480" w:lineRule="auto"/>
+              <w:jc w:val="center"/>
+              <w:cnfStyle w:val="000000100000" w:firstRow="0" w:lastRow="0" w:firstColumn="0" w:lastColumn="0" w:oddVBand="0" w:evenVBand="0" w:oddHBand="1" w:evenHBand="0" w:firstRowFirstColumn="0" w:firstRowLastColumn="0" w:lastRowFirstColumn="0" w:lastRowLastColumn="0"/>
+            </w:pPr>
+            <w:r>
+              <w:t>X</w:t>
+            </w:r>
+          </w:p>
+        </w:tc>
+        <w:tc>
+          <w:tcPr>
+            <w:tcW w:w="720" w:type="dxa"/>
+          </w:tcPr>
+          <w:p>
+            <w:pPr>
+              <w:spacing w:line="480" w:lineRule="auto"/>
+              <w:jc w:val="center"/>
+              <w:cnfStyle w:val="000000100000" w:firstRow="0" w:lastRow="0" w:firstColumn="0" w:lastColumn="0" w:oddVBand="0" w:evenVBand="0" w:oddHBand="1" w:evenHBand="0" w:firstRowFirstColumn="0" w:firstRowLastColumn="0" w:lastRowFirstColumn="0" w:lastRowLastColumn="0"/>
+            </w:pPr>
+          </w:p>
+        </w:tc>
+      </w:tr>
+      <w:tr>
+        <w:trPr>
+          <w:jc w:val="center"/>
+        </w:trPr>
+        <w:tc>
+          <w:tcPr>
+            <w:cnfStyle w:val="001000000000" w:firstRow="0" w:lastRow="0" w:firstColumn="1" w:lastColumn="0" w:oddVBand="0" w:evenVBand="0" w:oddHBand="0" w:evenHBand="0" w:firstRowFirstColumn="0" w:firstRowLastColumn="0" w:lastRowFirstColumn="0" w:lastRowLastColumn="0"/>
+            <w:tcW w:w="895" w:type="dxa"/>
+          </w:tcPr>
+          <w:p>
+            <w:pPr>
+              <w:spacing w:line="480" w:lineRule="auto"/>
+              <w:jc w:val="center"/>
+            </w:pPr>
+            <w:r>
+              <w:t>11</w:t>
+            </w:r>
+          </w:p>
+        </w:tc>
+        <w:tc>
+          <w:tcPr>
+            <w:tcW w:w="1350" w:type="dxa"/>
+          </w:tcPr>
+          <w:p>
+            <w:pPr>
+              <w:spacing w:line="480" w:lineRule="auto"/>
+              <w:jc w:val="center"/>
+              <w:cnfStyle w:val="000000000000" w:firstRow="0" w:lastRow="0" w:firstColumn="0" w:lastColumn="0" w:oddVBand="0" w:evenVBand="0" w:oddHBand="0" w:evenHBand="0" w:firstRowFirstColumn="0" w:firstRowLastColumn="0" w:lastRowFirstColumn="0" w:lastRowLastColumn="0"/>
+            </w:pPr>
+          </w:p>
+        </w:tc>
+        <w:tc>
+          <w:tcPr>
+            <w:tcW w:w="3060" w:type="dxa"/>
+          </w:tcPr>
+          <w:p>
+            <w:pPr>
+              <w:spacing w:line="480" w:lineRule="auto"/>
+              <w:cnfStyle w:val="000000000000" w:firstRow="0" w:lastRow="0" w:firstColumn="0" w:lastColumn="0" w:oddVBand="0" w:evenVBand="0" w:oddHBand="0" w:evenHBand="0" w:firstRowFirstColumn="0" w:firstRowLastColumn="0" w:lastRowFirstColumn="0" w:lastRowLastColumn="0"/>
+            </w:pPr>
+            <w:r>
+              <w:t>Milestone 5 progression</w:t>
+            </w:r>
+          </w:p>
+        </w:tc>
+        <w:tc>
+          <w:tcPr>
+            <w:tcW w:w="720" w:type="dxa"/>
+          </w:tcPr>
+          <w:p>
+            <w:pPr>
+              <w:spacing w:line="480" w:lineRule="auto"/>
+              <w:jc w:val="center"/>
+              <w:cnfStyle w:val="000000000000" w:firstRow="0" w:lastRow="0" w:firstColumn="0" w:lastColumn="0" w:oddVBand="0" w:evenVBand="0" w:oddHBand="0" w:evenHBand="0" w:firstRowFirstColumn="0" w:firstRowLastColumn="0" w:lastRowFirstColumn="0" w:lastRowLastColumn="0"/>
+            </w:pPr>
+            <w:r>
+              <w:t>X</w:t>
+            </w:r>
+          </w:p>
+        </w:tc>
+        <w:tc>
+          <w:tcPr>
+            <w:tcW w:w="630" w:type="dxa"/>
+          </w:tcPr>
+          <w:p>
+            <w:pPr>
+              <w:spacing w:line="480" w:lineRule="auto"/>
+              <w:jc w:val="center"/>
+              <w:cnfStyle w:val="000000000000" w:firstRow="0" w:lastRow="0" w:firstColumn="0" w:lastColumn="0" w:oddVBand="0" w:evenVBand="0" w:oddHBand="0" w:evenHBand="0" w:firstRowFirstColumn="0" w:firstRowLastColumn="0" w:lastRowFirstColumn="0" w:lastRowLastColumn="0"/>
+            </w:pPr>
+          </w:p>
+        </w:tc>
+        <w:tc>
+          <w:tcPr>
+            <w:tcW w:w="720" w:type="dxa"/>
+          </w:tcPr>
+          <w:p>
+            <w:pPr>
+              <w:spacing w:line="480" w:lineRule="auto"/>
+              <w:jc w:val="center"/>
+              <w:cnfStyle w:val="000000000000" w:firstRow="0" w:lastRow="0" w:firstColumn="0" w:lastColumn="0" w:oddVBand="0" w:evenVBand="0" w:oddHBand="0" w:evenHBand="0" w:firstRowFirstColumn="0" w:firstRowLastColumn="0" w:lastRowFirstColumn="0" w:lastRowLastColumn="0"/>
+            </w:pPr>
+          </w:p>
+        </w:tc>
+        <w:tc>
+          <w:tcPr>
+            <w:tcW w:w="630" w:type="dxa"/>
+          </w:tcPr>
+          <w:p>
+            <w:pPr>
+              <w:spacing w:line="480" w:lineRule="auto"/>
+              <w:jc w:val="center"/>
+              <w:cnfStyle w:val="000000000000" w:firstRow="0" w:lastRow="0" w:firstColumn="0" w:lastColumn="0" w:oddVBand="0" w:evenVBand="0" w:oddHBand="0" w:evenHBand="0" w:firstRowFirstColumn="0" w:firstRowLastColumn="0" w:lastRowFirstColumn="0" w:lastRowLastColumn="0"/>
+            </w:pPr>
+            <w:r>
+              <w:t>X</w:t>
+            </w:r>
+          </w:p>
+        </w:tc>
+        <w:tc>
+          <w:tcPr>
+            <w:tcW w:w="630" w:type="dxa"/>
+          </w:tcPr>
+          <w:p>
+            <w:pPr>
+              <w:spacing w:line="480" w:lineRule="auto"/>
+              <w:jc w:val="center"/>
+              <w:cnfStyle w:val="000000000000" w:firstRow="0" w:lastRow="0" w:firstColumn="0" w:lastColumn="0" w:oddVBand="0" w:evenVBand="0" w:oddHBand="0" w:evenHBand="0" w:firstRowFirstColumn="0" w:firstRowLastColumn="0" w:lastRowFirstColumn="0" w:lastRowLastColumn="0"/>
+            </w:pPr>
+            <w:r>
+              <w:t>X</w:t>
+            </w:r>
+          </w:p>
+        </w:tc>
+        <w:tc>
+          <w:tcPr>
+            <w:tcW w:w="630" w:type="dxa"/>
+          </w:tcPr>
+          <w:p>
+            <w:pPr>
+              <w:spacing w:line="480" w:lineRule="auto"/>
+              <w:jc w:val="center"/>
+              <w:cnfStyle w:val="000000000000" w:firstRow="0" w:lastRow="0" w:firstColumn="0" w:lastColumn="0" w:oddVBand="0" w:evenVBand="0" w:oddHBand="0" w:evenHBand="0" w:firstRowFirstColumn="0" w:firstRowLastColumn="0" w:lastRowFirstColumn="0" w:lastRowLastColumn="0"/>
+            </w:pPr>
+            <w:r>
+              <w:t>X</w:t>
+            </w:r>
+          </w:p>
+        </w:tc>
+        <w:tc>
+          <w:tcPr>
+            <w:tcW w:w="720" w:type="dxa"/>
+          </w:tcPr>
+          <w:p>
+            <w:pPr>
+              <w:spacing w:line="480" w:lineRule="auto"/>
+              <w:jc w:val="center"/>
+              <w:cnfStyle w:val="000000000000" w:firstRow="0" w:lastRow="0" w:firstColumn="0" w:lastColumn="0" w:oddVBand="0" w:evenVBand="0" w:oddHBand="0" w:evenHBand="0" w:firstRowFirstColumn="0" w:firstRowLastColumn="0" w:lastRowFirstColumn="0" w:lastRowLastColumn="0"/>
+            </w:pPr>
+          </w:p>
+        </w:tc>
+      </w:tr>
+      <w:tr>
+        <w:trPr>
+          <w:cnfStyle w:val="000000100000" w:firstRow="0" w:lastRow="0" w:firstColumn="0" w:lastColumn="0" w:oddVBand="0" w:evenVBand="0" w:oddHBand="1" w:evenHBand="0" w:firstRowFirstColumn="0" w:firstRowLastColumn="0" w:lastRowFirstColumn="0" w:lastRowLastColumn="0"/>
+          <w:jc w:val="center"/>
+        </w:trPr>
+        <w:tc>
+          <w:tcPr>
+            <w:cnfStyle w:val="001000000000" w:firstRow="0" w:lastRow="0" w:firstColumn="1" w:lastColumn="0" w:oddVBand="0" w:evenVBand="0" w:oddHBand="0" w:evenHBand="0" w:firstRowFirstColumn="0" w:firstRowLastColumn="0" w:lastRowFirstColumn="0" w:lastRowLastColumn="0"/>
+            <w:tcW w:w="895" w:type="dxa"/>
+          </w:tcPr>
+          <w:p>
+            <w:pPr>
+              <w:spacing w:line="480" w:lineRule="auto"/>
+              <w:jc w:val="center"/>
+            </w:pPr>
+            <w:r>
+              <w:t>12</w:t>
+            </w:r>
+          </w:p>
+        </w:tc>
+        <w:tc>
+          <w:tcPr>
+            <w:tcW w:w="1350" w:type="dxa"/>
+          </w:tcPr>
+          <w:p>
+            <w:pPr>
+              <w:spacing w:line="480" w:lineRule="auto"/>
+              <w:jc w:val="center"/>
+              <w:cnfStyle w:val="000000100000" w:firstRow="0" w:lastRow="0" w:firstColumn="0" w:lastColumn="0" w:oddVBand="0" w:evenVBand="0" w:oddHBand="1" w:evenHBand="0" w:firstRowFirstColumn="0" w:firstRowLastColumn="0" w:lastRowFirstColumn="0" w:lastRowLastColumn="0"/>
+            </w:pPr>
+            <w:r>
+              <w:t>5</w:t>
+            </w:r>
+          </w:p>
+        </w:tc>
+        <w:tc>
+          <w:tcPr>
+            <w:tcW w:w="3060" w:type="dxa"/>
+          </w:tcPr>
+          <w:p>
+            <w:pPr>
+              <w:spacing w:line="480" w:lineRule="auto"/>
+              <w:cnfStyle w:val="000000100000" w:firstRow="0" w:lastRow="0" w:firstColumn="0" w:lastColumn="0" w:oddVBand="0" w:evenVBand="0" w:oddHBand="1" w:evenHBand="0" w:firstRowFirstColumn="0" w:firstRowLastColumn="0" w:lastRowFirstColumn="0" w:lastRowLastColumn="0"/>
+            </w:pPr>
+            <w:r>
+              <w:t>Presentation</w:t>
+            </w:r>
+          </w:p>
+        </w:tc>
+        <w:tc>
+          <w:tcPr>
+            <w:tcW w:w="720" w:type="dxa"/>
+          </w:tcPr>
+          <w:p>
+            <w:pPr>
+              <w:spacing w:line="480" w:lineRule="auto"/>
+              <w:jc w:val="center"/>
+              <w:cnfStyle w:val="000000100000" w:firstRow="0" w:lastRow="0" w:firstColumn="0" w:lastColumn="0" w:oddVBand="0" w:evenVBand="0" w:oddHBand="1" w:evenHBand="0" w:firstRowFirstColumn="0" w:firstRowLastColumn="0" w:lastRowFirstColumn="0" w:lastRowLastColumn="0"/>
+            </w:pPr>
+            <w:r>
+              <w:t>X</w:t>
+            </w:r>
+          </w:p>
+        </w:tc>
+        <w:tc>
+          <w:tcPr>
+            <w:tcW w:w="630" w:type="dxa"/>
+          </w:tcPr>
+          <w:p>
+            <w:pPr>
+              <w:spacing w:line="480" w:lineRule="auto"/>
+              <w:jc w:val="center"/>
+              <w:cnfStyle w:val="000000100000" w:firstRow="0" w:lastRow="0" w:firstColumn="0" w:lastColumn="0" w:oddVBand="0" w:evenVBand="0" w:oddHBand="1" w:evenHBand="0" w:firstRowFirstColumn="0" w:firstRowLastColumn="0" w:lastRowFirstColumn="0" w:lastRowLastColumn="0"/>
+            </w:pPr>
+          </w:p>
+        </w:tc>
+        <w:tc>
+          <w:tcPr>
+            <w:tcW w:w="720" w:type="dxa"/>
+          </w:tcPr>
+          <w:p>
+            <w:pPr>
+              <w:spacing w:line="480" w:lineRule="auto"/>
+              <w:jc w:val="center"/>
+              <w:cnfStyle w:val="000000100000" w:firstRow="0" w:lastRow="0" w:firstColumn="0" w:lastColumn="0" w:oddVBand="0" w:evenVBand="0" w:oddHBand="1" w:evenHBand="0" w:firstRowFirstColumn="0" w:firstRowLastColumn="0" w:lastRowFirstColumn="0" w:lastRowLastColumn="0"/>
+            </w:pPr>
+          </w:p>
+        </w:tc>
+        <w:tc>
+          <w:tcPr>
+            <w:tcW w:w="630" w:type="dxa"/>
+          </w:tcPr>
+          <w:p>
+            <w:pPr>
+              <w:spacing w:line="480" w:lineRule="auto"/>
+              <w:jc w:val="center"/>
+              <w:cnfStyle w:val="000000100000" w:firstRow="0" w:lastRow="0" w:firstColumn="0" w:lastColumn="0" w:oddVBand="0" w:evenVBand="0" w:oddHBand="1" w:evenHBand="0" w:firstRowFirstColumn="0" w:firstRowLastColumn="0" w:lastRowFirstColumn="0" w:lastRowLastColumn="0"/>
+            </w:pPr>
+            <w:r>
+              <w:t>X</w:t>
+            </w:r>
+          </w:p>
+        </w:tc>
+        <w:tc>
+          <w:tcPr>
+            <w:tcW w:w="630" w:type="dxa"/>
+          </w:tcPr>
+          <w:p>
+            <w:pPr>
+              <w:spacing w:line="480" w:lineRule="auto"/>
+              <w:jc w:val="center"/>
+              <w:cnfStyle w:val="000000100000" w:firstRow="0" w:lastRow="0" w:firstColumn="0" w:lastColumn="0" w:oddVBand="0" w:evenVBand="0" w:oddHBand="1" w:evenHBand="0" w:firstRowFirstColumn="0" w:firstRowLastColumn="0" w:lastRowFirstColumn="0" w:lastRowLastColumn="0"/>
+            </w:pPr>
+            <w:r>
+              <w:t>X</w:t>
+            </w:r>
+          </w:p>
+        </w:tc>
+        <w:tc>
+          <w:tcPr>
+            <w:tcW w:w="630" w:type="dxa"/>
+          </w:tcPr>
+          <w:p>
+            <w:pPr>
+              <w:spacing w:line="480" w:lineRule="auto"/>
+              <w:jc w:val="center"/>
+              <w:cnfStyle w:val="000000100000" w:firstRow="0" w:lastRow="0" w:firstColumn="0" w:lastColumn="0" w:oddVBand="0" w:evenVBand="0" w:oddHBand="1" w:evenHBand="0" w:firstRowFirstColumn="0" w:firstRowLastColumn="0" w:lastRowFirstColumn="0" w:lastRowLastColumn="0"/>
+            </w:pPr>
+            <w:r>
+              <w:t>X</w:t>
+            </w:r>
+          </w:p>
+        </w:tc>
+        <w:tc>
+          <w:tcPr>
+            <w:tcW w:w="720" w:type="dxa"/>
+          </w:tcPr>
+          <w:p>
+            <w:pPr>
+              <w:spacing w:line="480" w:lineRule="auto"/>
+              <w:jc w:val="center"/>
+              <w:cnfStyle w:val="000000100000" w:firstRow="0" w:lastRow="0" w:firstColumn="0" w:lastColumn="0" w:oddVBand="0" w:evenVBand="0" w:oddHBand="1" w:evenHBand="0" w:firstRowFirstColumn="0" w:firstRowLastColumn="0" w:lastRowFirstColumn="0" w:lastRowLastColumn="0"/>
+            </w:pPr>
+            <w:r>
+              <w:t>X</w:t>
+            </w:r>
+          </w:p>
+        </w:tc>
+      </w:tr>
+      <w:tr>
+        <w:trPr>
+          <w:jc w:val="center"/>
+        </w:trPr>
+        <w:tc>
+          <w:tcPr>
+            <w:cnfStyle w:val="001000000000" w:firstRow="0" w:lastRow="0" w:firstColumn="1" w:lastColumn="0" w:oddVBand="0" w:evenVBand="0" w:oddHBand="0" w:evenHBand="0" w:firstRowFirstColumn="0" w:firstRowLastColumn="0" w:lastRowFirstColumn="0" w:lastRowLastColumn="0"/>
+            <w:tcW w:w="895" w:type="dxa"/>
+          </w:tcPr>
+          <w:p>
+            <w:pPr>
+              <w:spacing w:line="480" w:lineRule="auto"/>
+              <w:jc w:val="center"/>
+            </w:pPr>
+            <w:r>
+              <w:t>12</w:t>
+            </w:r>
+          </w:p>
+        </w:tc>
+        <w:tc>
+          <w:tcPr>
+            <w:tcW w:w="1350" w:type="dxa"/>
+          </w:tcPr>
+          <w:p>
+            <w:pPr>
+              <w:spacing w:line="480" w:lineRule="auto"/>
+              <w:jc w:val="center"/>
+              <w:cnfStyle w:val="000000000000" w:firstRow="0" w:lastRow="0" w:firstColumn="0" w:lastColumn="0" w:oddVBand="0" w:evenVBand="0" w:oddHBand="0" w:evenHBand="0" w:firstRowFirstColumn="0" w:firstRowLastColumn="0" w:lastRowFirstColumn="0" w:lastRowLastColumn="0"/>
+            </w:pPr>
+            <w:r>
+              <w:t>5</w:t>
+            </w:r>
+          </w:p>
+        </w:tc>
+        <w:tc>
+          <w:tcPr>
+            <w:tcW w:w="3060" w:type="dxa"/>
+          </w:tcPr>
+          <w:p>
+            <w:pPr>
+              <w:spacing w:line="480" w:lineRule="auto"/>
+              <w:cnfStyle w:val="000000000000" w:firstRow="0" w:lastRow="0" w:firstColumn="0" w:lastColumn="0" w:oddVBand="0" w:evenVBand="0" w:oddHBand="0" w:evenHBand="0" w:firstRowFirstColumn="0" w:firstRowLastColumn="0" w:lastRowFirstColumn="0" w:lastRowLastColumn="0"/>
+            </w:pPr>
+            <w:r>
+              <w:t>Final paper</w:t>
+            </w:r>
+          </w:p>
+        </w:tc>
+        <w:tc>
+          <w:tcPr>
+            <w:tcW w:w="720" w:type="dxa"/>
+          </w:tcPr>
+          <w:p>
+            <w:pPr>
+              <w:spacing w:line="480" w:lineRule="auto"/>
+              <w:jc w:val="center"/>
+              <w:cnfStyle w:val="000000000000" w:firstRow="0" w:lastRow="0" w:firstColumn="0" w:lastColumn="0" w:oddVBand="0" w:evenVBand="0" w:oddHBand="0" w:evenHBand="0" w:firstRowFirstColumn="0" w:firstRowLastColumn="0" w:lastRowFirstColumn="0" w:lastRowLastColumn="0"/>
+            </w:pPr>
+            <w:r>
+              <w:t>X</w:t>
+            </w:r>
+          </w:p>
+        </w:tc>
+        <w:tc>
+          <w:tcPr>
+            <w:tcW w:w="630" w:type="dxa"/>
+          </w:tcPr>
+          <w:p>
+            <w:pPr>
+              <w:spacing w:line="480" w:lineRule="auto"/>
+              <w:jc w:val="center"/>
+              <w:cnfStyle w:val="000000000000" w:firstRow="0" w:lastRow="0" w:firstColumn="0" w:lastColumn="0" w:oddVBand="0" w:evenVBand="0" w:oddHBand="0" w:evenHBand="0" w:firstRowFirstColumn="0" w:firstRowLastColumn="0" w:lastRowFirstColumn="0" w:lastRowLastColumn="0"/>
+            </w:pPr>
+          </w:p>
+        </w:tc>
+        <w:tc>
+          <w:tcPr>
+            <w:tcW w:w="720" w:type="dxa"/>
+          </w:tcPr>
+          <w:p>
+            <w:pPr>
+              <w:spacing w:line="480" w:lineRule="auto"/>
+              <w:jc w:val="center"/>
+              <w:cnfStyle w:val="000000000000" w:firstRow="0" w:lastRow="0" w:firstColumn="0" w:lastColumn="0" w:oddVBand="0" w:evenVBand="0" w:oddHBand="0" w:evenHBand="0" w:firstRowFirstColumn="0" w:firstRowLastColumn="0" w:lastRowFirstColumn="0" w:lastRowLastColumn="0"/>
+            </w:pPr>
+          </w:p>
+        </w:tc>
+        <w:tc>
+          <w:tcPr>
+            <w:tcW w:w="630" w:type="dxa"/>
+          </w:tcPr>
+          <w:p>
+            <w:pPr>
+              <w:spacing w:line="480" w:lineRule="auto"/>
+              <w:jc w:val="center"/>
+              <w:cnfStyle w:val="000000000000" w:firstRow="0" w:lastRow="0" w:firstColumn="0" w:lastColumn="0" w:oddVBand="0" w:evenVBand="0" w:oddHBand="0" w:evenHBand="0" w:firstRowFirstColumn="0" w:firstRowLastColumn="0" w:lastRowFirstColumn="0" w:lastRowLastColumn="0"/>
+            </w:pPr>
+            <w:r>
+              <w:t>X</w:t>
+            </w:r>
+          </w:p>
+        </w:tc>
+        <w:tc>
+          <w:tcPr>
+            <w:tcW w:w="630" w:type="dxa"/>
+          </w:tcPr>
+          <w:p>
+            <w:pPr>
+              <w:spacing w:line="480" w:lineRule="auto"/>
+              <w:jc w:val="center"/>
+              <w:cnfStyle w:val="000000000000" w:firstRow="0" w:lastRow="0" w:firstColumn="0" w:lastColumn="0" w:oddVBand="0" w:evenVBand="0" w:oddHBand="0" w:evenHBand="0" w:firstRowFirstColumn="0" w:firstRowLastColumn="0" w:lastRowFirstColumn="0" w:lastRowLastColumn="0"/>
+            </w:pPr>
+            <w:r>
+              <w:t>X</w:t>
+            </w:r>
+          </w:p>
+        </w:tc>
+        <w:tc>
+          <w:tcPr>
+            <w:tcW w:w="630" w:type="dxa"/>
+          </w:tcPr>
+          <w:p>
+            <w:pPr>
+              <w:spacing w:line="480" w:lineRule="auto"/>
+              <w:jc w:val="center"/>
+              <w:cnfStyle w:val="000000000000" w:firstRow="0" w:lastRow="0" w:firstColumn="0" w:lastColumn="0" w:oddVBand="0" w:evenVBand="0" w:oddHBand="0" w:evenHBand="0" w:firstRowFirstColumn="0" w:firstRowLastColumn="0" w:lastRowFirstColumn="0" w:lastRowLastColumn="0"/>
+            </w:pPr>
+            <w:r>
+              <w:t>X</w:t>
+            </w:r>
+          </w:p>
+        </w:tc>
+        <w:tc>
+          <w:tcPr>
+            <w:tcW w:w="720" w:type="dxa"/>
+          </w:tcPr>
+          <w:p>
+            <w:pPr>
+              <w:spacing w:line="480" w:lineRule="auto"/>
+              <w:jc w:val="center"/>
+              <w:cnfStyle w:val="000000000000" w:firstRow="0" w:lastRow="0" w:firstColumn="0" w:lastColumn="0" w:oddVBand="0" w:evenVBand="0" w:oddHBand="0" w:evenHBand="0" w:firstRowFirstColumn="0" w:firstRowLastColumn="0" w:lastRowFirstColumn="0" w:lastRowLastColumn="0"/>
+            </w:pPr>
+            <w:r>
+              <w:t>X</w:t>
+            </w:r>
+          </w:p>
+        </w:tc>
+      </w:tr>
+      <w:tr>
+        <w:trPr>
+          <w:cnfStyle w:val="000000100000" w:firstRow="0" w:lastRow="0" w:firstColumn="0" w:lastColumn="0" w:oddVBand="0" w:evenVBand="0" w:oddHBand="1" w:evenHBand="0" w:firstRowFirstColumn="0" w:firstRowLastColumn="0" w:lastRowFirstColumn="0" w:lastRowLastColumn="0"/>
+          <w:jc w:val="center"/>
+        </w:trPr>
+        <w:tc>
+          <w:tcPr>
+            <w:cnfStyle w:val="001000000000" w:firstRow="0" w:lastRow="0" w:firstColumn="1" w:lastColumn="0" w:oddVBand="0" w:evenVBand="0" w:oddHBand="0" w:evenHBand="0" w:firstRowFirstColumn="0" w:firstRowLastColumn="0" w:lastRowFirstColumn="0" w:lastRowLastColumn="0"/>
+            <w:tcW w:w="895" w:type="dxa"/>
+          </w:tcPr>
+          <w:p>
+            <w:pPr>
+              <w:spacing w:line="480" w:lineRule="auto"/>
+              <w:jc w:val="center"/>
+            </w:pPr>
+            <w:r>
+              <w:t>12</w:t>
+            </w:r>
+          </w:p>
+        </w:tc>
+        <w:tc>
+          <w:tcPr>
+            <w:tcW w:w="1350" w:type="dxa"/>
+          </w:tcPr>
+          <w:p>
+            <w:pPr>
+              <w:spacing w:line="480" w:lineRule="auto"/>
+              <w:jc w:val="center"/>
+              <w:cnfStyle w:val="000000100000" w:firstRow="0" w:lastRow="0" w:firstColumn="0" w:lastColumn="0" w:oddVBand="0" w:evenVBand="0" w:oddHBand="1" w:evenHBand="0" w:firstRowFirstColumn="0" w:firstRowLastColumn="0" w:lastRowFirstColumn="0" w:lastRowLastColumn="0"/>
+            </w:pPr>
+          </w:p>
+        </w:tc>
+        <w:tc>
+          <w:tcPr>
+            <w:tcW w:w="3060" w:type="dxa"/>
+          </w:tcPr>
+          <w:p>
+            <w:pPr>
+              <w:spacing w:line="480" w:lineRule="auto"/>
+              <w:cnfStyle w:val="000000100000" w:firstRow="0" w:lastRow="0" w:firstColumn="0" w:lastColumn="0" w:oddVBand="0" w:evenVBand="0" w:oddHBand="1" w:evenHBand="0" w:firstRowFirstColumn="0" w:firstRowLastColumn="0" w:lastRowFirstColumn="0" w:lastRowLastColumn="0"/>
+            </w:pPr>
+            <w:r>
+              <w:t>Peer review</w:t>
+            </w:r>
+          </w:p>
+        </w:tc>
+        <w:tc>
+          <w:tcPr>
+            <w:tcW w:w="720" w:type="dxa"/>
+          </w:tcPr>
+          <w:p>
+            <w:pPr>
+              <w:spacing w:line="480" w:lineRule="auto"/>
+              <w:jc w:val="center"/>
+              <w:cnfStyle w:val="000000100000" w:firstRow="0" w:lastRow="0" w:firstColumn="0" w:lastColumn="0" w:oddVBand="0" w:evenVBand="0" w:oddHBand="1" w:evenHBand="0" w:firstRowFirstColumn="0" w:firstRowLastColumn="0" w:lastRowFirstColumn="0" w:lastRowLastColumn="0"/>
+            </w:pPr>
+          </w:p>
+        </w:tc>
+        <w:tc>
+          <w:tcPr>
+            <w:tcW w:w="630" w:type="dxa"/>
+          </w:tcPr>
+          <w:p>
+            <w:pPr>
+              <w:spacing w:line="480" w:lineRule="auto"/>
+              <w:jc w:val="center"/>
+              <w:cnfStyle w:val="000000100000" w:firstRow="0" w:lastRow="0" w:firstColumn="0" w:lastColumn="0" w:oddVBand="0" w:evenVBand="0" w:oddHBand="1" w:evenHBand="0" w:firstRowFirstColumn="0" w:firstRowLastColumn="0" w:lastRowFirstColumn="0" w:lastRowLastColumn="0"/>
+            </w:pPr>
+          </w:p>
+        </w:tc>
+        <w:tc>
+          <w:tcPr>
+            <w:tcW w:w="720" w:type="dxa"/>
+          </w:tcPr>
+          <w:p>
+            <w:pPr>
+              <w:spacing w:line="480" w:lineRule="auto"/>
+              <w:jc w:val="center"/>
+              <w:cnfStyle w:val="000000100000" w:firstRow="0" w:lastRow="0" w:firstColumn="0" w:lastColumn="0" w:oddVBand="0" w:evenVBand="0" w:oddHBand="1" w:evenHBand="0" w:firstRowFirstColumn="0" w:firstRowLastColumn="0" w:lastRowFirstColumn="0" w:lastRowLastColumn="0"/>
+            </w:pPr>
+          </w:p>
+        </w:tc>
+        <w:tc>
+          <w:tcPr>
+            <w:tcW w:w="630" w:type="dxa"/>
+          </w:tcPr>
+          <w:p>
+            <w:pPr>
+              <w:spacing w:line="480" w:lineRule="auto"/>
+              <w:jc w:val="center"/>
+              <w:cnfStyle w:val="000000100000" w:firstRow="0" w:lastRow="0" w:firstColumn="0" w:lastColumn="0" w:oddVBand="0" w:evenVBand="0" w:oddHBand="1" w:evenHBand="0" w:firstRowFirstColumn="0" w:firstRowLastColumn="0" w:lastRowFirstColumn="0" w:lastRowLastColumn="0"/>
+            </w:pPr>
+          </w:p>
+        </w:tc>
+        <w:tc>
+          <w:tcPr>
+            <w:tcW w:w="630" w:type="dxa"/>
+          </w:tcPr>
+          <w:p>
+            <w:pPr>
+              <w:spacing w:line="480" w:lineRule="auto"/>
+              <w:jc w:val="center"/>
+              <w:cnfStyle w:val="000000100000" w:firstRow="0" w:lastRow="0" w:firstColumn="0" w:lastColumn="0" w:oddVBand="0" w:evenVBand="0" w:oddHBand="1" w:evenHBand="0" w:firstRowFirstColumn="0" w:firstRowLastColumn="0" w:lastRowFirstColumn="0" w:lastRowLastColumn="0"/>
+            </w:pPr>
+            <w:r>
+              <w:t>X</w:t>
+            </w:r>
+          </w:p>
+        </w:tc>
+        <w:tc>
+          <w:tcPr>
+            <w:tcW w:w="630" w:type="dxa"/>
+          </w:tcPr>
+          <w:p>
+            <w:pPr>
+              <w:spacing w:line="480" w:lineRule="auto"/>
+              <w:jc w:val="center"/>
+              <w:cnfStyle w:val="000000100000" w:firstRow="0" w:lastRow="0" w:firstColumn="0" w:lastColumn="0" w:oddVBand="0" w:evenVBand="0" w:oddHBand="1" w:evenHBand="0" w:firstRowFirstColumn="0" w:firstRowLastColumn="0" w:lastRowFirstColumn="0" w:lastRowLastColumn="0"/>
+            </w:pPr>
+            <w:r>
+              <w:t>X</w:t>
+            </w:r>
+          </w:p>
+        </w:tc>
+        <w:tc>
+          <w:tcPr>
+            <w:tcW w:w="720" w:type="dxa"/>
+          </w:tcPr>
+          <w:p>
+            <w:pPr>
+              <w:spacing w:line="480" w:lineRule="auto"/>
+              <w:jc w:val="center"/>
+              <w:cnfStyle w:val="000000100000" w:firstRow="0" w:lastRow="0" w:firstColumn="0" w:lastColumn="0" w:oddVBand="0" w:evenVBand="0" w:oddHBand="1" w:evenHBand="0" w:firstRowFirstColumn="0" w:firstRowLastColumn="0" w:lastRowFirstColumn="0" w:lastRowLastColumn="0"/>
+            </w:pPr>
+          </w:p>
+        </w:tc>
+      </w:tr>
+    </w:tbl>
+    <w:p>
+      <w:pPr>
+        <w:spacing w:line="480" w:lineRule="auto"/>
+      </w:pPr>
+    </w:p>
+    <w:p>
+      <w:pPr>
+        <w:rPr>
+          <w:i/>
+          <w:iCs/>
+        </w:rPr>
+      </w:pPr>
+      <w:r>
+        <w:rPr>
+          <w:b/>
+          <w:bCs/>
+          <w:i/>
+          <w:iCs/>
+        </w:rPr>
+        <w:t>Note**</w:t>
+      </w:r>
+      <w:r>
+        <w:rPr>
+          <w:i/>
+          <w:iCs/>
+        </w:rPr>
+        <w:t xml:space="preserve"> I work in a hybrid environment </w:t>
+      </w:r>
+      <w:r>
+        <w:rPr>
+          <w:i/>
+          <w:iCs/>
+        </w:rPr>
+        <w:t xml:space="preserve">therefore </w:t>
+      </w:r>
+      <w:r>
+        <w:rPr>
+          <w:i/>
+          <w:iCs/>
+        </w:rPr>
+        <w:t>Tuesdays,</w:t>
+      </w:r>
+      <w:r>
+        <w:rPr>
+          <w:i/>
+          <w:iCs/>
+        </w:rPr>
+        <w:t xml:space="preserve"> and Wednesdays I am in the office and wont be able to do any course work</w:t>
+      </w:r>
     </w:p>
     <w:sectPr>
       <w:pgSz w:w="12240" w:h="15840"/>
@@ -950,6 +3577,285 @@
       <w:contextualSpacing/>
     </w:pPr>
   </w:style>
+  <w:style w:type="table" w:styleId="TableGrid">
+    <w:name w:val="Table Grid"/>
+    <w:basedOn w:val="TableNormal"/>
+    <w:uiPriority w:val="39"/>
+    <w:rsid w:val="004B306A"/>
+    <w:pPr>
+      <w:spacing w:after="0" w:line="240" w:lineRule="auto"/>
+    </w:pPr>
+    <w:tblPr>
+      <w:tblBorders>
+        <w:top w:val="single" w:sz="4" w:space="0" w:color="auto"/>
+        <w:left w:val="single" w:sz="4" w:space="0" w:color="auto"/>
+        <w:bottom w:val="single" w:sz="4" w:space="0" w:color="auto"/>
+        <w:right w:val="single" w:sz="4" w:space="0" w:color="auto"/>
+        <w:insideH w:val="single" w:sz="4" w:space="0" w:color="auto"/>
+        <w:insideV w:val="single" w:sz="4" w:space="0" w:color="auto"/>
+      </w:tblBorders>
+    </w:tblPr>
+  </w:style>
+  <w:style w:type="table" w:styleId="ListTable3-Accent3">
+    <w:name w:val="List Table 3 Accent 3"/>
+    <w:basedOn w:val="TableNormal"/>
+    <w:uiPriority w:val="48"/>
+    <w:rsid w:val="00C5153C"/>
+    <w:pPr>
+      <w:spacing w:after="0" w:line="240" w:lineRule="auto"/>
+    </w:pPr>
+    <w:tblPr>
+      <w:tblStyleRowBandSize w:val="1"/>
+      <w:tblStyleColBandSize w:val="1"/>
+      <w:tblBorders>
+        <w:top w:val="single" w:sz="4" w:space="0" w:color="A5A5A5" w:themeColor="accent3"/>
+        <w:left w:val="single" w:sz="4" w:space="0" w:color="A5A5A5" w:themeColor="accent3"/>
+        <w:bottom w:val="single" w:sz="4" w:space="0" w:color="A5A5A5" w:themeColor="accent3"/>
+        <w:right w:val="single" w:sz="4" w:space="0" w:color="A5A5A5" w:themeColor="accent3"/>
+      </w:tblBorders>
+    </w:tblPr>
+    <w:tblStylePr w:type="firstRow">
+      <w:rPr>
+        <w:b/>
+        <w:bCs/>
+        <w:color w:val="FFFFFF" w:themeColor="background1"/>
+      </w:rPr>
+      <w:tblPr/>
+      <w:tcPr>
+        <w:shd w:val="clear" w:color="auto" w:fill="A5A5A5" w:themeFill="accent3"/>
+      </w:tcPr>
+    </w:tblStylePr>
+    <w:tblStylePr w:type="lastRow">
+      <w:rPr>
+        <w:b/>
+        <w:bCs/>
+      </w:rPr>
+      <w:tblPr/>
+      <w:tcPr>
+        <w:tcBorders>
+          <w:top w:val="double" w:sz="4" w:space="0" w:color="A5A5A5" w:themeColor="accent3"/>
+        </w:tcBorders>
+        <w:shd w:val="clear" w:color="auto" w:fill="FFFFFF" w:themeFill="background1"/>
+      </w:tcPr>
+    </w:tblStylePr>
+    <w:tblStylePr w:type="firstCol">
+      <w:rPr>
+        <w:b/>
+        <w:bCs/>
+      </w:rPr>
+      <w:tblPr/>
+      <w:tcPr>
+        <w:tcBorders>
+          <w:right w:val="nil"/>
+        </w:tcBorders>
+        <w:shd w:val="clear" w:color="auto" w:fill="FFFFFF" w:themeFill="background1"/>
+      </w:tcPr>
+    </w:tblStylePr>
+    <w:tblStylePr w:type="lastCol">
+      <w:rPr>
+        <w:b/>
+        <w:bCs/>
+      </w:rPr>
+      <w:tblPr/>
+      <w:tcPr>
+        <w:tcBorders>
+          <w:left w:val="nil"/>
+        </w:tcBorders>
+        <w:shd w:val="clear" w:color="auto" w:fill="FFFFFF" w:themeFill="background1"/>
+      </w:tcPr>
+    </w:tblStylePr>
+    <w:tblStylePr w:type="band1Vert">
+      <w:tblPr/>
+      <w:tcPr>
+        <w:tcBorders>
+          <w:left w:val="single" w:sz="4" w:space="0" w:color="A5A5A5" w:themeColor="accent3"/>
+          <w:right w:val="single" w:sz="4" w:space="0" w:color="A5A5A5" w:themeColor="accent3"/>
+        </w:tcBorders>
+      </w:tcPr>
+    </w:tblStylePr>
+    <w:tblStylePr w:type="band1Horz">
+      <w:tblPr/>
+      <w:tcPr>
+        <w:tcBorders>
+          <w:top w:val="single" w:sz="4" w:space="0" w:color="A5A5A5" w:themeColor="accent3"/>
+          <w:bottom w:val="single" w:sz="4" w:space="0" w:color="A5A5A5" w:themeColor="accent3"/>
+          <w:insideH w:val="nil"/>
+        </w:tcBorders>
+      </w:tcPr>
+    </w:tblStylePr>
+    <w:tblStylePr w:type="neCell">
+      <w:tblPr/>
+      <w:tcPr>
+        <w:tcBorders>
+          <w:left w:val="nil"/>
+          <w:bottom w:val="nil"/>
+        </w:tcBorders>
+      </w:tcPr>
+    </w:tblStylePr>
+    <w:tblStylePr w:type="nwCell">
+      <w:tblPr/>
+      <w:tcPr>
+        <w:tcBorders>
+          <w:bottom w:val="nil"/>
+          <w:right w:val="nil"/>
+        </w:tcBorders>
+      </w:tcPr>
+    </w:tblStylePr>
+    <w:tblStylePr w:type="seCell">
+      <w:tblPr/>
+      <w:tcPr>
+        <w:tcBorders>
+          <w:top w:val="double" w:sz="4" w:space="0" w:color="A5A5A5" w:themeColor="accent3"/>
+          <w:left w:val="nil"/>
+        </w:tcBorders>
+      </w:tcPr>
+    </w:tblStylePr>
+    <w:tblStylePr w:type="swCell">
+      <w:tblPr/>
+      <w:tcPr>
+        <w:tcBorders>
+          <w:top w:val="double" w:sz="4" w:space="0" w:color="A5A5A5" w:themeColor="accent3"/>
+          <w:right w:val="nil"/>
+        </w:tcBorders>
+      </w:tcPr>
+    </w:tblStylePr>
+  </w:style>
+  <w:style w:type="table" w:styleId="GridTable3-Accent3">
+    <w:name w:val="Grid Table 3 Accent 3"/>
+    <w:basedOn w:val="TableNormal"/>
+    <w:uiPriority w:val="48"/>
+    <w:rsid w:val="00C5153C"/>
+    <w:pPr>
+      <w:spacing w:after="0" w:line="240" w:lineRule="auto"/>
+    </w:pPr>
+    <w:tblPr>
+      <w:tblStyleRowBandSize w:val="1"/>
+      <w:tblStyleColBandSize w:val="1"/>
+      <w:tblBorders>
+        <w:top w:val="single" w:sz="4" w:space="0" w:color="C9C9C9" w:themeColor="accent3" w:themeTint="99"/>
+        <w:left w:val="single" w:sz="4" w:space="0" w:color="C9C9C9" w:themeColor="accent3" w:themeTint="99"/>
+        <w:bottom w:val="single" w:sz="4" w:space="0" w:color="C9C9C9" w:themeColor="accent3" w:themeTint="99"/>
+        <w:right w:val="single" w:sz="4" w:space="0" w:color="C9C9C9" w:themeColor="accent3" w:themeTint="99"/>
+        <w:insideH w:val="single" w:sz="4" w:space="0" w:color="C9C9C9" w:themeColor="accent3" w:themeTint="99"/>
+        <w:insideV w:val="single" w:sz="4" w:space="0" w:color="C9C9C9" w:themeColor="accent3" w:themeTint="99"/>
+      </w:tblBorders>
+    </w:tblPr>
+    <w:tblStylePr w:type="firstRow">
+      <w:rPr>
+        <w:b/>
+        <w:bCs/>
+      </w:rPr>
+      <w:tblPr/>
+      <w:tcPr>
+        <w:tcBorders>
+          <w:top w:val="nil"/>
+          <w:left w:val="nil"/>
+          <w:right w:val="nil"/>
+          <w:insideH w:val="nil"/>
+          <w:insideV w:val="nil"/>
+        </w:tcBorders>
+        <w:shd w:val="clear" w:color="auto" w:fill="FFFFFF" w:themeFill="background1"/>
+      </w:tcPr>
+    </w:tblStylePr>
+    <w:tblStylePr w:type="lastRow">
+      <w:rPr>
+        <w:b/>
+        <w:bCs/>
+      </w:rPr>
+      <w:tblPr/>
+      <w:tcPr>
+        <w:tcBorders>
+          <w:left w:val="nil"/>
+          <w:bottom w:val="nil"/>
+          <w:right w:val="nil"/>
+          <w:insideH w:val="nil"/>
+          <w:insideV w:val="nil"/>
+        </w:tcBorders>
+        <w:shd w:val="clear" w:color="auto" w:fill="FFFFFF" w:themeFill="background1"/>
+      </w:tcPr>
+    </w:tblStylePr>
+    <w:tblStylePr w:type="firstCol">
+      <w:pPr>
+        <w:jc w:val="right"/>
+      </w:pPr>
+      <w:rPr>
+        <w:i/>
+        <w:iCs/>
+      </w:rPr>
+      <w:tblPr/>
+      <w:tcPr>
+        <w:tcBorders>
+          <w:top w:val="nil"/>
+          <w:left w:val="nil"/>
+          <w:bottom w:val="nil"/>
+          <w:insideH w:val="nil"/>
+          <w:insideV w:val="nil"/>
+        </w:tcBorders>
+        <w:shd w:val="clear" w:color="auto" w:fill="FFFFFF" w:themeFill="background1"/>
+      </w:tcPr>
+    </w:tblStylePr>
+    <w:tblStylePr w:type="lastCol">
+      <w:rPr>
+        <w:i/>
+        <w:iCs/>
+      </w:rPr>
+      <w:tblPr/>
+      <w:tcPr>
+        <w:tcBorders>
+          <w:top w:val="nil"/>
+          <w:bottom w:val="nil"/>
+          <w:right w:val="nil"/>
+          <w:insideH w:val="nil"/>
+          <w:insideV w:val="nil"/>
+        </w:tcBorders>
+        <w:shd w:val="clear" w:color="auto" w:fill="FFFFFF" w:themeFill="background1"/>
+      </w:tcPr>
+    </w:tblStylePr>
+    <w:tblStylePr w:type="band1Vert">
+      <w:tblPr/>
+      <w:tcPr>
+        <w:shd w:val="clear" w:color="auto" w:fill="EDEDED" w:themeFill="accent3" w:themeFillTint="33"/>
+      </w:tcPr>
+    </w:tblStylePr>
+    <w:tblStylePr w:type="band1Horz">
+      <w:tblPr/>
+      <w:tcPr>
+        <w:shd w:val="clear" w:color="auto" w:fill="EDEDED" w:themeFill="accent3" w:themeFillTint="33"/>
+      </w:tcPr>
+    </w:tblStylePr>
+    <w:tblStylePr w:type="neCell">
+      <w:tblPr/>
+      <w:tcPr>
+        <w:tcBorders>
+          <w:bottom w:val="single" w:sz="4" w:space="0" w:color="C9C9C9" w:themeColor="accent3" w:themeTint="99"/>
+        </w:tcBorders>
+      </w:tcPr>
+    </w:tblStylePr>
+    <w:tblStylePr w:type="nwCell">
+      <w:tblPr/>
+      <w:tcPr>
+        <w:tcBorders>
+          <w:bottom w:val="single" w:sz="4" w:space="0" w:color="C9C9C9" w:themeColor="accent3" w:themeTint="99"/>
+        </w:tcBorders>
+      </w:tcPr>
+    </w:tblStylePr>
+    <w:tblStylePr w:type="seCell">
+      <w:tblPr/>
+      <w:tcPr>
+        <w:tcBorders>
+          <w:top w:val="single" w:sz="4" w:space="0" w:color="C9C9C9" w:themeColor="accent3" w:themeTint="99"/>
+        </w:tcBorders>
+      </w:tcPr>
+    </w:tblStylePr>
+    <w:tblStylePr w:type="swCell">
+      <w:tblPr/>
+      <w:tcPr>
+        <w:tcBorders>
+          <w:top w:val="single" w:sz="4" w:space="0" w:color="C9C9C9" w:themeColor="accent3" w:themeTint="99"/>
+        </w:tcBorders>
+      </w:tcPr>
+    </w:tblStylePr>
+  </w:style>
 </w:styles>
 </file>
 

</xml_diff>